<commit_message>
commit 28 october (work)
</commit_message>
<xml_diff>
--- a/DATA/LNA_MAXIM/LNA_Compare.docx
+++ b/DATA/LNA_MAXIM/LNA_Compare.docx
@@ -10,7 +10,6 @@
           <w:b/>
           <w:sz w:val="28"/>
           <w:szCs w:val="28"/>
-          <w:lang w:val="en-US"/>
         </w:rPr>
       </w:pPr>
       <w:r>
@@ -30,7 +29,6 @@
           <w:rFonts w:ascii="Times New Roman" w:hAnsi="Times New Roman" w:cs="Times New Roman"/>
           <w:sz w:val="28"/>
           <w:szCs w:val="28"/>
-          <w:lang w:val="en-US"/>
         </w:rPr>
       </w:pPr>
     </w:p>
@@ -528,7 +526,6 @@
                 <w:lang w:val="en-US"/>
               </w:rPr>
             </w:pPr>
-            <w:bookmarkStart w:id="0" w:name="_GoBack"/>
             <w:r>
               <w:rPr>
                 <w:rFonts w:ascii="Times New Roman" w:hAnsi="Times New Roman" w:cs="Times New Roman"/>
@@ -538,7 +535,6 @@
               </w:rPr>
               <w:t>MAX2659</w:t>
             </w:r>
-            <w:bookmarkEnd w:id="0"/>
           </w:p>
         </w:tc>
         <w:tc>
@@ -604,6 +600,14 @@
       <w:tblPr>
         <w:tblStyle w:val="a3"/>
         <w:tblW w:w="0" w:type="auto"/>
+        <w:tblBorders>
+          <w:top w:val="none" w:sz="0" w:space="0" w:color="auto"/>
+          <w:left w:val="none" w:sz="0" w:space="0" w:color="auto"/>
+          <w:bottom w:val="none" w:sz="0" w:space="0" w:color="auto"/>
+          <w:right w:val="none" w:sz="0" w:space="0" w:color="auto"/>
+          <w:insideH w:val="none" w:sz="0" w:space="0" w:color="auto"/>
+          <w:insideV w:val="none" w:sz="0" w:space="0" w:color="auto"/>
+        </w:tblBorders>
         <w:tblLook w:val="04A0" w:firstRow="1" w:lastRow="0" w:firstColumn="1" w:lastColumn="0" w:noHBand="0" w:noVBand="1"/>
       </w:tblPr>
       <w:tblGrid>
@@ -635,7 +639,7 @@
                 <w:lang w:eastAsia="ru-RU"/>
               </w:rPr>
               <w:drawing>
-                <wp:inline distT="0" distB="0" distL="0" distR="0" wp14:anchorId="23B669C2" wp14:editId="28040D92">
+                <wp:inline distT="0" distB="0" distL="0" distR="0" wp14:anchorId="04105AE8" wp14:editId="027C1A2D">
                   <wp:extent cx="2880000" cy="3423250"/>
                   <wp:effectExtent l="0" t="0" r="0" b="6350"/>
                   <wp:docPr id="3" name="Рисунок 3"/>
@@ -702,7 +706,7 @@
                 <w:lang w:eastAsia="ru-RU"/>
               </w:rPr>
               <w:drawing>
-                <wp:inline distT="0" distB="0" distL="0" distR="0" wp14:anchorId="38A4300B" wp14:editId="0DD3F861">
+                <wp:inline distT="0" distB="0" distL="0" distR="0" wp14:anchorId="6E04E40C" wp14:editId="4CAD86F0">
                   <wp:extent cx="3420000" cy="3331644"/>
                   <wp:effectExtent l="0" t="0" r="9525" b="2540"/>
                   <wp:docPr id="4" name="Рисунок 4"/>
@@ -843,8 +847,1461 @@
         </w:rPr>
       </w:pPr>
     </w:p>
+    <w:tbl>
+      <w:tblPr>
+        <w:tblStyle w:val="a3"/>
+        <w:tblW w:w="0" w:type="auto"/>
+        <w:tblBorders>
+          <w:top w:val="none" w:sz="0" w:space="0" w:color="auto"/>
+          <w:left w:val="none" w:sz="0" w:space="0" w:color="auto"/>
+          <w:bottom w:val="none" w:sz="0" w:space="0" w:color="auto"/>
+          <w:right w:val="none" w:sz="0" w:space="0" w:color="auto"/>
+          <w:insideH w:val="none" w:sz="0" w:space="0" w:color="auto"/>
+          <w:insideV w:val="none" w:sz="0" w:space="0" w:color="auto"/>
+        </w:tblBorders>
+        <w:tblLook w:val="04A0" w:firstRow="1" w:lastRow="0" w:firstColumn="1" w:lastColumn="0" w:noHBand="0" w:noVBand="1"/>
+      </w:tblPr>
+      <w:tblGrid>
+        <w:gridCol w:w="4927"/>
+        <w:gridCol w:w="4927"/>
+      </w:tblGrid>
+      <w:tr>
+        <w:tc>
+          <w:tcPr>
+            <w:tcW w:w="4927" w:type="dxa"/>
+          </w:tcPr>
+          <w:p>
+            <w:pPr>
+              <w:jc w:val="center"/>
+              <w:rPr>
+                <w:rFonts w:ascii="Times New Roman" w:hAnsi="Times New Roman" w:cs="Times New Roman"/>
+                <w:sz w:val="28"/>
+                <w:szCs w:val="28"/>
+              </w:rPr>
+            </w:pPr>
+            <w:r>
+              <w:rPr>
+                <w:rFonts w:ascii="Times New Roman" w:hAnsi="Times New Roman" w:cs="Times New Roman"/>
+                <w:noProof/>
+                <w:sz w:val="28"/>
+                <w:szCs w:val="28"/>
+                <w:lang w:eastAsia="ru-RU"/>
+              </w:rPr>
+              <w:lastRenderedPageBreak/>
+              <w:drawing>
+                <wp:inline distT="0" distB="0" distL="0" distR="0" wp14:anchorId="63AC34EF" wp14:editId="60779F85">
+                  <wp:extent cx="3060000" cy="2295000"/>
+                  <wp:effectExtent l="0" t="0" r="7620" b="0"/>
+                  <wp:docPr id="1" name="Рисунок 1"/>
+                  <wp:cNvGraphicFramePr>
+                    <a:graphicFrameLocks xmlns:a="http://schemas.openxmlformats.org/drawingml/2006/main" noChangeAspect="1"/>
+                  </wp:cNvGraphicFramePr>
+                  <a:graphic xmlns:a="http://schemas.openxmlformats.org/drawingml/2006/main">
+                    <a:graphicData uri="http://schemas.openxmlformats.org/drawingml/2006/picture">
+                      <pic:pic xmlns:pic="http://schemas.openxmlformats.org/drawingml/2006/picture">
+                        <pic:nvPicPr>
+                          <pic:cNvPr id="0" name="S11wo_smith.png"/>
+                          <pic:cNvPicPr/>
+                        </pic:nvPicPr>
+                        <pic:blipFill>
+                          <a:blip r:embed="rId7">
+                            <a:extLst>
+                              <a:ext uri="{28A0092B-C50C-407E-A947-70E740481C1C}">
+                                <a14:useLocalDpi xmlns:a14="http://schemas.microsoft.com/office/drawing/2010/main" val="0"/>
+                              </a:ext>
+                            </a:extLst>
+                          </a:blip>
+                          <a:stretch>
+                            <a:fillRect/>
+                          </a:stretch>
+                        </pic:blipFill>
+                        <pic:spPr>
+                          <a:xfrm>
+                            <a:off x="0" y="0"/>
+                            <a:ext cx="3060000" cy="2295000"/>
+                          </a:xfrm>
+                          <a:prstGeom prst="rect">
+                            <a:avLst/>
+                          </a:prstGeom>
+                        </pic:spPr>
+                      </pic:pic>
+                    </a:graphicData>
+                  </a:graphic>
+                </wp:inline>
+              </w:drawing>
+            </w:r>
+          </w:p>
+        </w:tc>
+        <w:tc>
+          <w:tcPr>
+            <w:tcW w:w="4927" w:type="dxa"/>
+          </w:tcPr>
+          <w:p>
+            <w:pPr>
+              <w:jc w:val="center"/>
+              <w:rPr>
+                <w:rFonts w:ascii="Times New Roman" w:hAnsi="Times New Roman" w:cs="Times New Roman"/>
+                <w:sz w:val="28"/>
+                <w:szCs w:val="28"/>
+              </w:rPr>
+            </w:pPr>
+            <w:r>
+              <w:rPr>
+                <w:rFonts w:ascii="Times New Roman" w:hAnsi="Times New Roman" w:cs="Times New Roman"/>
+                <w:noProof/>
+                <w:sz w:val="28"/>
+                <w:szCs w:val="28"/>
+                <w:lang w:eastAsia="ru-RU"/>
+              </w:rPr>
+              <w:drawing>
+                <wp:inline distT="0" distB="0" distL="0" distR="0" wp14:anchorId="682FA454" wp14:editId="06C023C1">
+                  <wp:extent cx="3060000" cy="2295000"/>
+                  <wp:effectExtent l="0" t="0" r="7620" b="0"/>
+                  <wp:docPr id="2" name="Рисунок 2"/>
+                  <wp:cNvGraphicFramePr>
+                    <a:graphicFrameLocks xmlns:a="http://schemas.openxmlformats.org/drawingml/2006/main" noChangeAspect="1"/>
+                  </wp:cNvGraphicFramePr>
+                  <a:graphic xmlns:a="http://schemas.openxmlformats.org/drawingml/2006/main">
+                    <a:graphicData uri="http://schemas.openxmlformats.org/drawingml/2006/picture">
+                      <pic:pic xmlns:pic="http://schemas.openxmlformats.org/drawingml/2006/picture">
+                        <pic:nvPicPr>
+                          <pic:cNvPr id="0" name="S11wo_db.png"/>
+                          <pic:cNvPicPr/>
+                        </pic:nvPicPr>
+                        <pic:blipFill>
+                          <a:blip r:embed="rId8">
+                            <a:extLst>
+                              <a:ext uri="{28A0092B-C50C-407E-A947-70E740481C1C}">
+                                <a14:useLocalDpi xmlns:a14="http://schemas.microsoft.com/office/drawing/2010/main" val="0"/>
+                              </a:ext>
+                            </a:extLst>
+                          </a:blip>
+                          <a:stretch>
+                            <a:fillRect/>
+                          </a:stretch>
+                        </pic:blipFill>
+                        <pic:spPr>
+                          <a:xfrm>
+                            <a:off x="0" y="0"/>
+                            <a:ext cx="3060000" cy="2295000"/>
+                          </a:xfrm>
+                          <a:prstGeom prst="rect">
+                            <a:avLst/>
+                          </a:prstGeom>
+                        </pic:spPr>
+                      </pic:pic>
+                    </a:graphicData>
+                  </a:graphic>
+                </wp:inline>
+              </w:drawing>
+            </w:r>
+          </w:p>
+        </w:tc>
+      </w:tr>
+      <w:tr>
+        <w:tc>
+          <w:tcPr>
+            <w:tcW w:w="4927" w:type="dxa"/>
+          </w:tcPr>
+          <w:p>
+            <w:pPr>
+              <w:jc w:val="center"/>
+              <w:rPr>
+                <w:rFonts w:ascii="Times New Roman" w:hAnsi="Times New Roman" w:cs="Times New Roman"/>
+                <w:sz w:val="28"/>
+                <w:szCs w:val="28"/>
+                <w:lang w:val="en-US"/>
+              </w:rPr>
+            </w:pPr>
+            <w:r>
+              <w:rPr>
+                <w:rFonts w:ascii="Times New Roman" w:hAnsi="Times New Roman" w:cs="Times New Roman"/>
+                <w:sz w:val="28"/>
+                <w:szCs w:val="28"/>
+                <w:lang w:val="en-US"/>
+              </w:rPr>
+              <w:t>(</w:t>
+            </w:r>
+            <w:r>
+              <w:rPr>
+                <w:rFonts w:ascii="Times New Roman" w:hAnsi="Times New Roman" w:cs="Times New Roman"/>
+                <w:sz w:val="28"/>
+                <w:szCs w:val="28"/>
+              </w:rPr>
+              <w:t>а</w:t>
+            </w:r>
+            <w:r>
+              <w:rPr>
+                <w:rFonts w:ascii="Times New Roman" w:hAnsi="Times New Roman" w:cs="Times New Roman"/>
+                <w:sz w:val="28"/>
+                <w:szCs w:val="28"/>
+                <w:lang w:val="en-US"/>
+              </w:rPr>
+              <w:t>)</w:t>
+            </w:r>
+          </w:p>
+        </w:tc>
+        <w:tc>
+          <w:tcPr>
+            <w:tcW w:w="4927" w:type="dxa"/>
+          </w:tcPr>
+          <w:p>
+            <w:pPr>
+              <w:jc w:val="center"/>
+              <w:rPr>
+                <w:rFonts w:ascii="Times New Roman" w:hAnsi="Times New Roman" w:cs="Times New Roman"/>
+                <w:sz w:val="28"/>
+                <w:szCs w:val="28"/>
+              </w:rPr>
+            </w:pPr>
+            <w:r>
+              <w:rPr>
+                <w:rFonts w:ascii="Times New Roman" w:hAnsi="Times New Roman" w:cs="Times New Roman"/>
+                <w:sz w:val="28"/>
+                <w:szCs w:val="28"/>
+              </w:rPr>
+              <w:t>(б)</w:t>
+            </w:r>
+          </w:p>
+        </w:tc>
+      </w:tr>
+      <w:tr>
+        <w:tc>
+          <w:tcPr>
+            <w:tcW w:w="4927" w:type="dxa"/>
+          </w:tcPr>
+          <w:p>
+            <w:pPr>
+              <w:jc w:val="center"/>
+              <w:rPr>
+                <w:rFonts w:ascii="Times New Roman" w:hAnsi="Times New Roman" w:cs="Times New Roman"/>
+                <w:sz w:val="28"/>
+                <w:szCs w:val="28"/>
+              </w:rPr>
+            </w:pPr>
+            <w:r>
+              <w:rPr>
+                <w:rFonts w:ascii="Times New Roman" w:hAnsi="Times New Roman" w:cs="Times New Roman"/>
+                <w:noProof/>
+                <w:sz w:val="28"/>
+                <w:szCs w:val="28"/>
+                <w:lang w:eastAsia="ru-RU"/>
+              </w:rPr>
+              <w:drawing>
+                <wp:inline distT="0" distB="0" distL="0" distR="0" wp14:anchorId="44338486" wp14:editId="076FD0D7">
+                  <wp:extent cx="3060000" cy="2295000"/>
+                  <wp:effectExtent l="0" t="0" r="7620" b="0"/>
+                  <wp:docPr id="5" name="Рисунок 5"/>
+                  <wp:cNvGraphicFramePr>
+                    <a:graphicFrameLocks xmlns:a="http://schemas.openxmlformats.org/drawingml/2006/main" noChangeAspect="1"/>
+                  </wp:cNvGraphicFramePr>
+                  <a:graphic xmlns:a="http://schemas.openxmlformats.org/drawingml/2006/main">
+                    <a:graphicData uri="http://schemas.openxmlformats.org/drawingml/2006/picture">
+                      <pic:pic xmlns:pic="http://schemas.openxmlformats.org/drawingml/2006/picture">
+                        <pic:nvPicPr>
+                          <pic:cNvPr id="0" name="S11wo_z_re.png"/>
+                          <pic:cNvPicPr/>
+                        </pic:nvPicPr>
+                        <pic:blipFill>
+                          <a:blip r:embed="rId9">
+                            <a:extLst>
+                              <a:ext uri="{28A0092B-C50C-407E-A947-70E740481C1C}">
+                                <a14:useLocalDpi xmlns:a14="http://schemas.microsoft.com/office/drawing/2010/main" val="0"/>
+                              </a:ext>
+                            </a:extLst>
+                          </a:blip>
+                          <a:stretch>
+                            <a:fillRect/>
+                          </a:stretch>
+                        </pic:blipFill>
+                        <pic:spPr>
+                          <a:xfrm>
+                            <a:off x="0" y="0"/>
+                            <a:ext cx="3060000" cy="2295000"/>
+                          </a:xfrm>
+                          <a:prstGeom prst="rect">
+                            <a:avLst/>
+                          </a:prstGeom>
+                        </pic:spPr>
+                      </pic:pic>
+                    </a:graphicData>
+                  </a:graphic>
+                </wp:inline>
+              </w:drawing>
+            </w:r>
+          </w:p>
+        </w:tc>
+        <w:tc>
+          <w:tcPr>
+            <w:tcW w:w="4927" w:type="dxa"/>
+          </w:tcPr>
+          <w:p>
+            <w:pPr>
+              <w:jc w:val="center"/>
+              <w:rPr>
+                <w:rFonts w:ascii="Times New Roman" w:hAnsi="Times New Roman" w:cs="Times New Roman"/>
+                <w:sz w:val="28"/>
+                <w:szCs w:val="28"/>
+              </w:rPr>
+            </w:pPr>
+            <w:r>
+              <w:rPr>
+                <w:rFonts w:ascii="Times New Roman" w:hAnsi="Times New Roman" w:cs="Times New Roman"/>
+                <w:noProof/>
+                <w:sz w:val="28"/>
+                <w:szCs w:val="28"/>
+                <w:lang w:eastAsia="ru-RU"/>
+              </w:rPr>
+              <w:drawing>
+                <wp:inline distT="0" distB="0" distL="0" distR="0" wp14:anchorId="67AB7882" wp14:editId="383AFA1B">
+                  <wp:extent cx="3060000" cy="2295000"/>
+                  <wp:effectExtent l="0" t="0" r="7620" b="0"/>
+                  <wp:docPr id="6" name="Рисунок 6"/>
+                  <wp:cNvGraphicFramePr>
+                    <a:graphicFrameLocks xmlns:a="http://schemas.openxmlformats.org/drawingml/2006/main" noChangeAspect="1"/>
+                  </wp:cNvGraphicFramePr>
+                  <a:graphic xmlns:a="http://schemas.openxmlformats.org/drawingml/2006/main">
+                    <a:graphicData uri="http://schemas.openxmlformats.org/drawingml/2006/picture">
+                      <pic:pic xmlns:pic="http://schemas.openxmlformats.org/drawingml/2006/picture">
+                        <pic:nvPicPr>
+                          <pic:cNvPr id="0" name="S11wo_z_im.png"/>
+                          <pic:cNvPicPr/>
+                        </pic:nvPicPr>
+                        <pic:blipFill>
+                          <a:blip r:embed="rId10">
+                            <a:extLst>
+                              <a:ext uri="{28A0092B-C50C-407E-A947-70E740481C1C}">
+                                <a14:useLocalDpi xmlns:a14="http://schemas.microsoft.com/office/drawing/2010/main" val="0"/>
+                              </a:ext>
+                            </a:extLst>
+                          </a:blip>
+                          <a:stretch>
+                            <a:fillRect/>
+                          </a:stretch>
+                        </pic:blipFill>
+                        <pic:spPr>
+                          <a:xfrm>
+                            <a:off x="0" y="0"/>
+                            <a:ext cx="3060000" cy="2295000"/>
+                          </a:xfrm>
+                          <a:prstGeom prst="rect">
+                            <a:avLst/>
+                          </a:prstGeom>
+                        </pic:spPr>
+                      </pic:pic>
+                    </a:graphicData>
+                  </a:graphic>
+                </wp:inline>
+              </w:drawing>
+            </w:r>
+          </w:p>
+        </w:tc>
+      </w:tr>
+      <w:tr>
+        <w:tc>
+          <w:tcPr>
+            <w:tcW w:w="4927" w:type="dxa"/>
+          </w:tcPr>
+          <w:p>
+            <w:pPr>
+              <w:jc w:val="center"/>
+              <w:rPr>
+                <w:rFonts w:ascii="Times New Roman" w:hAnsi="Times New Roman" w:cs="Times New Roman"/>
+                <w:sz w:val="28"/>
+                <w:szCs w:val="28"/>
+              </w:rPr>
+            </w:pPr>
+            <w:r>
+              <w:rPr>
+                <w:rFonts w:ascii="Times New Roman" w:hAnsi="Times New Roman" w:cs="Times New Roman"/>
+                <w:sz w:val="28"/>
+                <w:szCs w:val="28"/>
+              </w:rPr>
+              <w:t>(в)</w:t>
+            </w:r>
+          </w:p>
+        </w:tc>
+        <w:tc>
+          <w:tcPr>
+            <w:tcW w:w="4927" w:type="dxa"/>
+          </w:tcPr>
+          <w:p>
+            <w:pPr>
+              <w:jc w:val="center"/>
+              <w:rPr>
+                <w:rFonts w:ascii="Times New Roman" w:hAnsi="Times New Roman" w:cs="Times New Roman"/>
+                <w:sz w:val="28"/>
+                <w:szCs w:val="28"/>
+              </w:rPr>
+            </w:pPr>
+            <w:r>
+              <w:rPr>
+                <w:rFonts w:ascii="Times New Roman" w:hAnsi="Times New Roman" w:cs="Times New Roman"/>
+                <w:sz w:val="28"/>
+                <w:szCs w:val="28"/>
+              </w:rPr>
+              <w:t>(г)</w:t>
+            </w:r>
+          </w:p>
+        </w:tc>
+      </w:tr>
+    </w:tbl>
     <w:p>
       <w:pPr>
+        <w:jc w:val="center"/>
+        <w:rPr>
+          <w:rFonts w:ascii="Times New Roman" w:hAnsi="Times New Roman" w:cs="Times New Roman"/>
+          <w:sz w:val="28"/>
+          <w:szCs w:val="28"/>
+        </w:rPr>
+      </w:pPr>
+      <w:r>
+        <w:rPr>
+          <w:rFonts w:ascii="Times New Roman" w:hAnsi="Times New Roman" w:cs="Times New Roman"/>
+          <w:sz w:val="28"/>
+          <w:szCs w:val="28"/>
+        </w:rPr>
+        <w:t>Рисунок 2 – Входной импеданс без схемы согласования</w:t>
+      </w:r>
+    </w:p>
+    <w:p>
+      <w:pPr>
+        <w:rPr>
+          <w:rFonts w:ascii="Times New Roman" w:hAnsi="Times New Roman" w:cs="Times New Roman"/>
+          <w:sz w:val="28"/>
+          <w:szCs w:val="28"/>
+        </w:rPr>
+      </w:pPr>
+    </w:p>
+    <w:tbl>
+      <w:tblPr>
+        <w:tblStyle w:val="a3"/>
+        <w:tblW w:w="0" w:type="auto"/>
+        <w:tblBorders>
+          <w:top w:val="none" w:sz="0" w:space="0" w:color="auto"/>
+          <w:left w:val="none" w:sz="0" w:space="0" w:color="auto"/>
+          <w:bottom w:val="none" w:sz="0" w:space="0" w:color="auto"/>
+          <w:right w:val="none" w:sz="0" w:space="0" w:color="auto"/>
+          <w:insideH w:val="none" w:sz="0" w:space="0" w:color="auto"/>
+          <w:insideV w:val="none" w:sz="0" w:space="0" w:color="auto"/>
+        </w:tblBorders>
+        <w:tblLook w:val="04A0" w:firstRow="1" w:lastRow="0" w:firstColumn="1" w:lastColumn="0" w:noHBand="0" w:noVBand="1"/>
+      </w:tblPr>
+      <w:tblGrid>
+        <w:gridCol w:w="4927"/>
+        <w:gridCol w:w="4927"/>
+      </w:tblGrid>
+      <w:tr>
+        <w:tc>
+          <w:tcPr>
+            <w:tcW w:w="4927" w:type="dxa"/>
+          </w:tcPr>
+          <w:p>
+            <w:pPr>
+              <w:jc w:val="center"/>
+              <w:rPr>
+                <w:rFonts w:ascii="Times New Roman" w:hAnsi="Times New Roman" w:cs="Times New Roman"/>
+                <w:sz w:val="28"/>
+                <w:szCs w:val="28"/>
+              </w:rPr>
+            </w:pPr>
+            <w:r>
+              <w:rPr>
+                <w:rFonts w:ascii="Times New Roman" w:hAnsi="Times New Roman" w:cs="Times New Roman"/>
+                <w:noProof/>
+                <w:sz w:val="28"/>
+                <w:szCs w:val="28"/>
+                <w:lang w:eastAsia="ru-RU"/>
+              </w:rPr>
+              <w:drawing>
+                <wp:inline distT="0" distB="0" distL="0" distR="0" wp14:anchorId="6C157E6C" wp14:editId="0F9FDD3D">
+                  <wp:extent cx="3060000" cy="2295000"/>
+                  <wp:effectExtent l="0" t="0" r="7620" b="0"/>
+                  <wp:docPr id="7" name="Рисунок 7"/>
+                  <wp:cNvGraphicFramePr>
+                    <a:graphicFrameLocks xmlns:a="http://schemas.openxmlformats.org/drawingml/2006/main" noChangeAspect="1"/>
+                  </wp:cNvGraphicFramePr>
+                  <a:graphic xmlns:a="http://schemas.openxmlformats.org/drawingml/2006/main">
+                    <a:graphicData uri="http://schemas.openxmlformats.org/drawingml/2006/picture">
+                      <pic:pic xmlns:pic="http://schemas.openxmlformats.org/drawingml/2006/picture">
+                        <pic:nvPicPr>
+                          <pic:cNvPr id="0" name="S11w_smith.png"/>
+                          <pic:cNvPicPr/>
+                        </pic:nvPicPr>
+                        <pic:blipFill>
+                          <a:blip r:embed="rId11">
+                            <a:extLst>
+                              <a:ext uri="{28A0092B-C50C-407E-A947-70E740481C1C}">
+                                <a14:useLocalDpi xmlns:a14="http://schemas.microsoft.com/office/drawing/2010/main" val="0"/>
+                              </a:ext>
+                            </a:extLst>
+                          </a:blip>
+                          <a:stretch>
+                            <a:fillRect/>
+                          </a:stretch>
+                        </pic:blipFill>
+                        <pic:spPr>
+                          <a:xfrm>
+                            <a:off x="0" y="0"/>
+                            <a:ext cx="3060000" cy="2295000"/>
+                          </a:xfrm>
+                          <a:prstGeom prst="rect">
+                            <a:avLst/>
+                          </a:prstGeom>
+                        </pic:spPr>
+                      </pic:pic>
+                    </a:graphicData>
+                  </a:graphic>
+                </wp:inline>
+              </w:drawing>
+            </w:r>
+          </w:p>
+        </w:tc>
+        <w:tc>
+          <w:tcPr>
+            <w:tcW w:w="4927" w:type="dxa"/>
+          </w:tcPr>
+          <w:p>
+            <w:pPr>
+              <w:jc w:val="center"/>
+              <w:rPr>
+                <w:rFonts w:ascii="Times New Roman" w:hAnsi="Times New Roman" w:cs="Times New Roman"/>
+                <w:sz w:val="28"/>
+                <w:szCs w:val="28"/>
+              </w:rPr>
+            </w:pPr>
+            <w:r>
+              <w:rPr>
+                <w:rFonts w:ascii="Times New Roman" w:hAnsi="Times New Roman" w:cs="Times New Roman"/>
+                <w:noProof/>
+                <w:sz w:val="28"/>
+                <w:szCs w:val="28"/>
+                <w:lang w:eastAsia="ru-RU"/>
+              </w:rPr>
+              <w:drawing>
+                <wp:inline distT="0" distB="0" distL="0" distR="0" wp14:anchorId="02F72523" wp14:editId="5E585720">
+                  <wp:extent cx="3060000" cy="2295000"/>
+                  <wp:effectExtent l="0" t="0" r="7620" b="0"/>
+                  <wp:docPr id="8" name="Рисунок 8"/>
+                  <wp:cNvGraphicFramePr>
+                    <a:graphicFrameLocks xmlns:a="http://schemas.openxmlformats.org/drawingml/2006/main" noChangeAspect="1"/>
+                  </wp:cNvGraphicFramePr>
+                  <a:graphic xmlns:a="http://schemas.openxmlformats.org/drawingml/2006/main">
+                    <a:graphicData uri="http://schemas.openxmlformats.org/drawingml/2006/picture">
+                      <pic:pic xmlns:pic="http://schemas.openxmlformats.org/drawingml/2006/picture">
+                        <pic:nvPicPr>
+                          <pic:cNvPr id="0" name="S11w_db.png"/>
+                          <pic:cNvPicPr/>
+                        </pic:nvPicPr>
+                        <pic:blipFill>
+                          <a:blip r:embed="rId12">
+                            <a:extLst>
+                              <a:ext uri="{28A0092B-C50C-407E-A947-70E740481C1C}">
+                                <a14:useLocalDpi xmlns:a14="http://schemas.microsoft.com/office/drawing/2010/main" val="0"/>
+                              </a:ext>
+                            </a:extLst>
+                          </a:blip>
+                          <a:stretch>
+                            <a:fillRect/>
+                          </a:stretch>
+                        </pic:blipFill>
+                        <pic:spPr>
+                          <a:xfrm>
+                            <a:off x="0" y="0"/>
+                            <a:ext cx="3060000" cy="2295000"/>
+                          </a:xfrm>
+                          <a:prstGeom prst="rect">
+                            <a:avLst/>
+                          </a:prstGeom>
+                        </pic:spPr>
+                      </pic:pic>
+                    </a:graphicData>
+                  </a:graphic>
+                </wp:inline>
+              </w:drawing>
+            </w:r>
+          </w:p>
+        </w:tc>
+      </w:tr>
+      <w:tr>
+        <w:tc>
+          <w:tcPr>
+            <w:tcW w:w="4927" w:type="dxa"/>
+          </w:tcPr>
+          <w:p>
+            <w:pPr>
+              <w:jc w:val="center"/>
+              <w:rPr>
+                <w:rFonts w:ascii="Times New Roman" w:hAnsi="Times New Roman" w:cs="Times New Roman"/>
+                <w:sz w:val="28"/>
+                <w:szCs w:val="28"/>
+              </w:rPr>
+            </w:pPr>
+            <w:r>
+              <w:rPr>
+                <w:rFonts w:ascii="Times New Roman" w:hAnsi="Times New Roman" w:cs="Times New Roman"/>
+                <w:sz w:val="28"/>
+                <w:szCs w:val="28"/>
+              </w:rPr>
+              <w:t>(а)</w:t>
+            </w:r>
+          </w:p>
+        </w:tc>
+        <w:tc>
+          <w:tcPr>
+            <w:tcW w:w="4927" w:type="dxa"/>
+          </w:tcPr>
+          <w:p>
+            <w:pPr>
+              <w:jc w:val="center"/>
+              <w:rPr>
+                <w:rFonts w:ascii="Times New Roman" w:hAnsi="Times New Roman" w:cs="Times New Roman"/>
+                <w:sz w:val="28"/>
+                <w:szCs w:val="28"/>
+              </w:rPr>
+            </w:pPr>
+            <w:r>
+              <w:rPr>
+                <w:rFonts w:ascii="Times New Roman" w:hAnsi="Times New Roman" w:cs="Times New Roman"/>
+                <w:sz w:val="28"/>
+                <w:szCs w:val="28"/>
+              </w:rPr>
+              <w:t>(б)</w:t>
+            </w:r>
+          </w:p>
+        </w:tc>
+      </w:tr>
+      <w:tr>
+        <w:tc>
+          <w:tcPr>
+            <w:tcW w:w="4927" w:type="dxa"/>
+          </w:tcPr>
+          <w:p>
+            <w:pPr>
+              <w:jc w:val="center"/>
+              <w:rPr>
+                <w:rFonts w:ascii="Times New Roman" w:hAnsi="Times New Roman" w:cs="Times New Roman"/>
+                <w:sz w:val="28"/>
+                <w:szCs w:val="28"/>
+              </w:rPr>
+            </w:pPr>
+            <w:r>
+              <w:rPr>
+                <w:rFonts w:ascii="Times New Roman" w:hAnsi="Times New Roman" w:cs="Times New Roman"/>
+                <w:noProof/>
+                <w:sz w:val="28"/>
+                <w:szCs w:val="28"/>
+                <w:lang w:eastAsia="ru-RU"/>
+              </w:rPr>
+              <w:lastRenderedPageBreak/>
+              <w:drawing>
+                <wp:inline distT="0" distB="0" distL="0" distR="0" wp14:anchorId="73B3C273" wp14:editId="5237AB1D">
+                  <wp:extent cx="3060000" cy="2295000"/>
+                  <wp:effectExtent l="0" t="0" r="7620" b="0"/>
+                  <wp:docPr id="9" name="Рисунок 9"/>
+                  <wp:cNvGraphicFramePr>
+                    <a:graphicFrameLocks xmlns:a="http://schemas.openxmlformats.org/drawingml/2006/main" noChangeAspect="1"/>
+                  </wp:cNvGraphicFramePr>
+                  <a:graphic xmlns:a="http://schemas.openxmlformats.org/drawingml/2006/main">
+                    <a:graphicData uri="http://schemas.openxmlformats.org/drawingml/2006/picture">
+                      <pic:pic xmlns:pic="http://schemas.openxmlformats.org/drawingml/2006/picture">
+                        <pic:nvPicPr>
+                          <pic:cNvPr id="0" name="S11w_z_re.png"/>
+                          <pic:cNvPicPr/>
+                        </pic:nvPicPr>
+                        <pic:blipFill>
+                          <a:blip r:embed="rId9">
+                            <a:extLst>
+                              <a:ext uri="{28A0092B-C50C-407E-A947-70E740481C1C}">
+                                <a14:useLocalDpi xmlns:a14="http://schemas.microsoft.com/office/drawing/2010/main" val="0"/>
+                              </a:ext>
+                            </a:extLst>
+                          </a:blip>
+                          <a:stretch>
+                            <a:fillRect/>
+                          </a:stretch>
+                        </pic:blipFill>
+                        <pic:spPr>
+                          <a:xfrm>
+                            <a:off x="0" y="0"/>
+                            <a:ext cx="3060000" cy="2295000"/>
+                          </a:xfrm>
+                          <a:prstGeom prst="rect">
+                            <a:avLst/>
+                          </a:prstGeom>
+                        </pic:spPr>
+                      </pic:pic>
+                    </a:graphicData>
+                  </a:graphic>
+                </wp:inline>
+              </w:drawing>
+            </w:r>
+          </w:p>
+        </w:tc>
+        <w:tc>
+          <w:tcPr>
+            <w:tcW w:w="4927" w:type="dxa"/>
+          </w:tcPr>
+          <w:p>
+            <w:pPr>
+              <w:jc w:val="center"/>
+              <w:rPr>
+                <w:rFonts w:ascii="Times New Roman" w:hAnsi="Times New Roman" w:cs="Times New Roman"/>
+                <w:sz w:val="28"/>
+                <w:szCs w:val="28"/>
+              </w:rPr>
+            </w:pPr>
+            <w:r>
+              <w:rPr>
+                <w:rFonts w:ascii="Times New Roman" w:hAnsi="Times New Roman" w:cs="Times New Roman"/>
+                <w:noProof/>
+                <w:sz w:val="28"/>
+                <w:szCs w:val="28"/>
+                <w:lang w:eastAsia="ru-RU"/>
+              </w:rPr>
+              <w:drawing>
+                <wp:inline distT="0" distB="0" distL="0" distR="0" wp14:anchorId="3CAC629C" wp14:editId="3C4FC3CD">
+                  <wp:extent cx="3060000" cy="2295000"/>
+                  <wp:effectExtent l="0" t="0" r="7620" b="0"/>
+                  <wp:docPr id="10" name="Рисунок 10"/>
+                  <wp:cNvGraphicFramePr>
+                    <a:graphicFrameLocks xmlns:a="http://schemas.openxmlformats.org/drawingml/2006/main" noChangeAspect="1"/>
+                  </wp:cNvGraphicFramePr>
+                  <a:graphic xmlns:a="http://schemas.openxmlformats.org/drawingml/2006/main">
+                    <a:graphicData uri="http://schemas.openxmlformats.org/drawingml/2006/picture">
+                      <pic:pic xmlns:pic="http://schemas.openxmlformats.org/drawingml/2006/picture">
+                        <pic:nvPicPr>
+                          <pic:cNvPr id="0" name="S11w_z_im.png"/>
+                          <pic:cNvPicPr/>
+                        </pic:nvPicPr>
+                        <pic:blipFill>
+                          <a:blip r:embed="rId13">
+                            <a:extLst>
+                              <a:ext uri="{28A0092B-C50C-407E-A947-70E740481C1C}">
+                                <a14:useLocalDpi xmlns:a14="http://schemas.microsoft.com/office/drawing/2010/main" val="0"/>
+                              </a:ext>
+                            </a:extLst>
+                          </a:blip>
+                          <a:stretch>
+                            <a:fillRect/>
+                          </a:stretch>
+                        </pic:blipFill>
+                        <pic:spPr>
+                          <a:xfrm>
+                            <a:off x="0" y="0"/>
+                            <a:ext cx="3060000" cy="2295000"/>
+                          </a:xfrm>
+                          <a:prstGeom prst="rect">
+                            <a:avLst/>
+                          </a:prstGeom>
+                        </pic:spPr>
+                      </pic:pic>
+                    </a:graphicData>
+                  </a:graphic>
+                </wp:inline>
+              </w:drawing>
+            </w:r>
+          </w:p>
+        </w:tc>
+      </w:tr>
+      <w:tr>
+        <w:tc>
+          <w:tcPr>
+            <w:tcW w:w="4927" w:type="dxa"/>
+          </w:tcPr>
+          <w:p>
+            <w:pPr>
+              <w:jc w:val="center"/>
+              <w:rPr>
+                <w:rFonts w:ascii="Times New Roman" w:hAnsi="Times New Roman" w:cs="Times New Roman"/>
+                <w:sz w:val="28"/>
+                <w:szCs w:val="28"/>
+              </w:rPr>
+            </w:pPr>
+            <w:r>
+              <w:rPr>
+                <w:rFonts w:ascii="Times New Roman" w:hAnsi="Times New Roman" w:cs="Times New Roman"/>
+                <w:sz w:val="28"/>
+                <w:szCs w:val="28"/>
+              </w:rPr>
+              <w:t>(в)</w:t>
+            </w:r>
+          </w:p>
+        </w:tc>
+        <w:tc>
+          <w:tcPr>
+            <w:tcW w:w="4927" w:type="dxa"/>
+          </w:tcPr>
+          <w:p>
+            <w:pPr>
+              <w:jc w:val="center"/>
+              <w:rPr>
+                <w:rFonts w:ascii="Times New Roman" w:hAnsi="Times New Roman" w:cs="Times New Roman"/>
+                <w:sz w:val="28"/>
+                <w:szCs w:val="28"/>
+              </w:rPr>
+            </w:pPr>
+            <w:r>
+              <w:rPr>
+                <w:rFonts w:ascii="Times New Roman" w:hAnsi="Times New Roman" w:cs="Times New Roman"/>
+                <w:sz w:val="28"/>
+                <w:szCs w:val="28"/>
+              </w:rPr>
+              <w:t>(г)</w:t>
+            </w:r>
+          </w:p>
+        </w:tc>
+      </w:tr>
+    </w:tbl>
+    <w:p>
+      <w:pPr>
+        <w:jc w:val="center"/>
+        <w:rPr>
+          <w:rFonts w:ascii="Times New Roman" w:hAnsi="Times New Roman" w:cs="Times New Roman"/>
+          <w:sz w:val="28"/>
+          <w:szCs w:val="28"/>
+        </w:rPr>
+      </w:pPr>
+      <w:r>
+        <w:rPr>
+          <w:rFonts w:ascii="Times New Roman" w:hAnsi="Times New Roman" w:cs="Times New Roman"/>
+          <w:sz w:val="28"/>
+          <w:szCs w:val="28"/>
+        </w:rPr>
+        <w:t xml:space="preserve">Рисунок 3 - </w:t>
+      </w:r>
+      <w:r>
+        <w:rPr>
+          <w:rFonts w:ascii="Times New Roman" w:hAnsi="Times New Roman" w:cs="Times New Roman"/>
+          <w:sz w:val="28"/>
+          <w:szCs w:val="28"/>
+        </w:rPr>
+        <w:t xml:space="preserve">Входной импеданс </w:t>
+      </w:r>
+      <w:r>
+        <w:rPr>
+          <w:rFonts w:ascii="Times New Roman" w:hAnsi="Times New Roman" w:cs="Times New Roman"/>
+          <w:sz w:val="28"/>
+          <w:szCs w:val="28"/>
+        </w:rPr>
+        <w:t>системы с согласованием</w:t>
+      </w:r>
+    </w:p>
+    <w:p>
+      <w:pPr>
+        <w:ind w:firstLine="708"/>
+        <w:rPr>
+          <w:rFonts w:ascii="Times New Roman" w:hAnsi="Times New Roman" w:cs="Times New Roman"/>
+          <w:sz w:val="28"/>
+          <w:szCs w:val="28"/>
+        </w:rPr>
+      </w:pPr>
+    </w:p>
+    <w:p>
+      <w:pPr>
+        <w:ind w:firstLine="708"/>
+        <w:rPr>
+          <w:rFonts w:ascii="Times New Roman" w:hAnsi="Times New Roman" w:cs="Times New Roman"/>
+          <w:sz w:val="28"/>
+          <w:szCs w:val="28"/>
+        </w:rPr>
+      </w:pPr>
+      <w:r>
+        <w:rPr>
+          <w:rFonts w:ascii="Times New Roman" w:hAnsi="Times New Roman" w:cs="Times New Roman"/>
+          <w:sz w:val="28"/>
+          <w:szCs w:val="28"/>
+        </w:rPr>
+        <w:t>В таблице 2</w:t>
+      </w:r>
+      <w:r>
+        <w:rPr>
+          <w:rFonts w:ascii="Times New Roman" w:hAnsi="Times New Roman" w:cs="Times New Roman"/>
+          <w:sz w:val="28"/>
+          <w:szCs w:val="28"/>
+        </w:rPr>
+        <w:t xml:space="preserve"> приведены сводные характеристики из рисунков 2 и 3</w:t>
+      </w:r>
+    </w:p>
+    <w:p>
+      <w:pPr>
+        <w:rPr>
+          <w:rFonts w:ascii="Times New Roman" w:hAnsi="Times New Roman" w:cs="Times New Roman"/>
+          <w:sz w:val="28"/>
+          <w:szCs w:val="28"/>
+        </w:rPr>
+      </w:pPr>
+    </w:p>
+    <w:p>
+      <w:pPr>
+        <w:rPr>
+          <w:rFonts w:ascii="Times New Roman" w:hAnsi="Times New Roman" w:cs="Times New Roman"/>
+          <w:sz w:val="28"/>
+          <w:szCs w:val="28"/>
+        </w:rPr>
+      </w:pPr>
+      <w:r>
+        <w:rPr>
+          <w:rFonts w:ascii="Times New Roman" w:hAnsi="Times New Roman" w:cs="Times New Roman"/>
+          <w:sz w:val="28"/>
+          <w:szCs w:val="28"/>
+        </w:rPr>
+        <w:t>Таблица 2 – Входной импеданс усилителей</w:t>
+      </w:r>
+      <w:r>
+        <w:rPr>
+          <w:rFonts w:ascii="Times New Roman" w:hAnsi="Times New Roman" w:cs="Times New Roman"/>
+          <w:sz w:val="28"/>
+          <w:szCs w:val="28"/>
+        </w:rPr>
+        <w:t xml:space="preserve"> </w:t>
+      </w:r>
+      <w:r>
+        <w:rPr>
+          <w:rFonts w:ascii="Times New Roman" w:hAnsi="Times New Roman" w:cs="Times New Roman"/>
+          <w:sz w:val="28"/>
+          <w:szCs w:val="28"/>
+        </w:rPr>
+        <w:t>на частоте 1.6 ГГц</w:t>
+      </w:r>
+    </w:p>
+    <w:tbl>
+      <w:tblPr>
+        <w:tblStyle w:val="a3"/>
+        <w:tblW w:w="0" w:type="auto"/>
+        <w:tblLook w:val="04A0" w:firstRow="1" w:lastRow="0" w:firstColumn="1" w:lastColumn="0" w:noHBand="0" w:noVBand="1"/>
+      </w:tblPr>
+      <w:tblGrid>
+        <w:gridCol w:w="3284"/>
+        <w:gridCol w:w="3285"/>
+        <w:gridCol w:w="3285"/>
+      </w:tblGrid>
+      <w:tr>
+        <w:tc>
+          <w:tcPr>
+            <w:tcW w:w="3284" w:type="dxa"/>
+            <w:vAlign w:val="center"/>
+          </w:tcPr>
+          <w:p>
+            <w:pPr>
+              <w:jc w:val="center"/>
+              <w:rPr>
+                <w:rFonts w:ascii="Times New Roman" w:hAnsi="Times New Roman" w:cs="Times New Roman"/>
+                <w:sz w:val="28"/>
+                <w:szCs w:val="28"/>
+              </w:rPr>
+            </w:pPr>
+            <w:r>
+              <w:rPr>
+                <w:rFonts w:ascii="Times New Roman" w:hAnsi="Times New Roman" w:cs="Times New Roman"/>
+                <w:sz w:val="28"/>
+                <w:szCs w:val="28"/>
+              </w:rPr>
+              <w:t>Параметр</w:t>
+            </w:r>
+          </w:p>
+        </w:tc>
+        <w:tc>
+          <w:tcPr>
+            <w:tcW w:w="3285" w:type="dxa"/>
+            <w:vAlign w:val="center"/>
+          </w:tcPr>
+          <w:p>
+            <w:pPr>
+              <w:jc w:val="center"/>
+              <w:rPr>
+                <w:rFonts w:ascii="Times New Roman" w:hAnsi="Times New Roman" w:cs="Times New Roman"/>
+                <w:sz w:val="28"/>
+                <w:szCs w:val="28"/>
+              </w:rPr>
+            </w:pPr>
+            <w:r>
+              <w:rPr>
+                <w:rFonts w:ascii="Times New Roman" w:hAnsi="Times New Roman" w:cs="Times New Roman"/>
+                <w:sz w:val="28"/>
+                <w:szCs w:val="28"/>
+              </w:rPr>
+              <w:t>Значение</w:t>
+            </w:r>
+          </w:p>
+        </w:tc>
+        <w:tc>
+          <w:tcPr>
+            <w:tcW w:w="3285" w:type="dxa"/>
+            <w:vAlign w:val="center"/>
+          </w:tcPr>
+          <w:p>
+            <w:pPr>
+              <w:jc w:val="center"/>
+              <w:rPr>
+                <w:rFonts w:ascii="Times New Roman" w:hAnsi="Times New Roman" w:cs="Times New Roman"/>
+                <w:sz w:val="28"/>
+                <w:szCs w:val="28"/>
+                <w:lang w:val="en-US"/>
+              </w:rPr>
+            </w:pPr>
+            <w:r>
+              <w:rPr>
+                <w:rFonts w:ascii="Times New Roman" w:hAnsi="Times New Roman" w:cs="Times New Roman"/>
+                <w:sz w:val="28"/>
+                <w:szCs w:val="28"/>
+              </w:rPr>
+              <w:t>Размерность</w:t>
+            </w:r>
+          </w:p>
+        </w:tc>
+      </w:tr>
+      <w:tr>
+        <w:tc>
+          <w:tcPr>
+            <w:tcW w:w="3284" w:type="dxa"/>
+            <w:vAlign w:val="center"/>
+          </w:tcPr>
+          <w:p>
+            <w:pPr>
+              <w:jc w:val="center"/>
+              <w:rPr>
+                <w:rFonts w:ascii="Times New Roman" w:hAnsi="Times New Roman" w:cs="Times New Roman"/>
+                <w:sz w:val="28"/>
+                <w:szCs w:val="28"/>
+              </w:rPr>
+            </w:pPr>
+            <w:r>
+              <w:rPr>
+                <w:rFonts w:ascii="Times New Roman" w:hAnsi="Times New Roman" w:cs="Times New Roman"/>
+                <w:sz w:val="28"/>
+                <w:szCs w:val="28"/>
+              </w:rPr>
+              <w:t>Входной импеданс (</w:t>
+            </w:r>
+            <w:r>
+              <w:rPr>
+                <w:rFonts w:ascii="Times New Roman" w:hAnsi="Times New Roman" w:cs="Times New Roman"/>
+                <w:sz w:val="28"/>
+                <w:szCs w:val="28"/>
+                <w:lang w:val="en-US"/>
+              </w:rPr>
+              <w:t>Re</w:t>
+            </w:r>
+            <w:r>
+              <w:rPr>
+                <w:rFonts w:ascii="Times New Roman" w:hAnsi="Times New Roman" w:cs="Times New Roman"/>
+                <w:sz w:val="28"/>
+                <w:szCs w:val="28"/>
+              </w:rPr>
+              <w:t>)</w:t>
+            </w:r>
+          </w:p>
+        </w:tc>
+        <w:tc>
+          <w:tcPr>
+            <w:tcW w:w="3285" w:type="dxa"/>
+            <w:vAlign w:val="center"/>
+          </w:tcPr>
+          <w:p>
+            <w:pPr>
+              <w:jc w:val="center"/>
+              <w:rPr>
+                <w:rFonts w:ascii="Times New Roman" w:hAnsi="Times New Roman" w:cs="Times New Roman"/>
+                <w:sz w:val="28"/>
+                <w:szCs w:val="28"/>
+              </w:rPr>
+            </w:pPr>
+            <w:r>
+              <w:rPr>
+                <w:rFonts w:ascii="Times New Roman" w:hAnsi="Times New Roman" w:cs="Times New Roman"/>
+                <w:sz w:val="28"/>
+                <w:szCs w:val="28"/>
+              </w:rPr>
+              <w:t>1</w:t>
+            </w:r>
+            <w:r>
+              <w:rPr>
+                <w:rFonts w:ascii="Times New Roman" w:hAnsi="Times New Roman" w:cs="Times New Roman"/>
+                <w:sz w:val="28"/>
+                <w:szCs w:val="28"/>
+                <w:lang w:val="en-US"/>
+              </w:rPr>
+              <w:t>8</w:t>
+            </w:r>
+            <w:r>
+              <w:rPr>
+                <w:rFonts w:ascii="Times New Roman" w:hAnsi="Times New Roman" w:cs="Times New Roman"/>
+                <w:sz w:val="28"/>
+                <w:szCs w:val="28"/>
+              </w:rPr>
+              <w:t>..57</w:t>
+            </w:r>
+          </w:p>
+        </w:tc>
+        <w:tc>
+          <w:tcPr>
+            <w:tcW w:w="3285" w:type="dxa"/>
+            <w:vAlign w:val="center"/>
+          </w:tcPr>
+          <w:p>
+            <w:pPr>
+              <w:jc w:val="center"/>
+              <w:rPr>
+                <w:rFonts w:ascii="Times New Roman" w:hAnsi="Times New Roman" w:cs="Times New Roman"/>
+                <w:sz w:val="28"/>
+                <w:szCs w:val="28"/>
+              </w:rPr>
+            </w:pPr>
+            <w:r>
+              <w:rPr>
+                <w:rFonts w:ascii="Times New Roman" w:hAnsi="Times New Roman" w:cs="Times New Roman"/>
+                <w:sz w:val="28"/>
+                <w:szCs w:val="28"/>
+              </w:rPr>
+              <w:t>Ом</w:t>
+            </w:r>
+          </w:p>
+        </w:tc>
+      </w:tr>
+      <w:tr>
+        <w:tc>
+          <w:tcPr>
+            <w:tcW w:w="3284" w:type="dxa"/>
+            <w:vAlign w:val="center"/>
+          </w:tcPr>
+          <w:p>
+            <w:pPr>
+              <w:jc w:val="center"/>
+              <w:rPr>
+                <w:rFonts w:ascii="Times New Roman" w:hAnsi="Times New Roman" w:cs="Times New Roman"/>
+                <w:sz w:val="28"/>
+                <w:szCs w:val="28"/>
+              </w:rPr>
+            </w:pPr>
+            <w:r>
+              <w:rPr>
+                <w:rFonts w:ascii="Times New Roman" w:hAnsi="Times New Roman" w:cs="Times New Roman"/>
+                <w:sz w:val="28"/>
+                <w:szCs w:val="28"/>
+              </w:rPr>
+              <w:t>Входной импеданс (</w:t>
+            </w:r>
+            <w:proofErr w:type="spellStart"/>
+            <w:r>
+              <w:rPr>
+                <w:rFonts w:ascii="Times New Roman" w:hAnsi="Times New Roman" w:cs="Times New Roman"/>
+                <w:sz w:val="28"/>
+                <w:szCs w:val="28"/>
+                <w:lang w:val="en-US"/>
+              </w:rPr>
+              <w:t>Im</w:t>
+            </w:r>
+            <w:proofErr w:type="spellEnd"/>
+            <w:r>
+              <w:rPr>
+                <w:rFonts w:ascii="Times New Roman" w:hAnsi="Times New Roman" w:cs="Times New Roman"/>
+                <w:sz w:val="28"/>
+                <w:szCs w:val="28"/>
+              </w:rPr>
+              <w:t>)</w:t>
+            </w:r>
+          </w:p>
+        </w:tc>
+        <w:tc>
+          <w:tcPr>
+            <w:tcW w:w="3285" w:type="dxa"/>
+            <w:vAlign w:val="center"/>
+          </w:tcPr>
+          <w:p>
+            <w:pPr>
+              <w:jc w:val="center"/>
+              <w:rPr>
+                <w:rFonts w:ascii="Times New Roman" w:hAnsi="Times New Roman" w:cs="Times New Roman"/>
+                <w:sz w:val="28"/>
+                <w:szCs w:val="28"/>
+              </w:rPr>
+            </w:pPr>
+            <w:r>
+              <w:rPr>
+                <w:rFonts w:ascii="Times New Roman" w:hAnsi="Times New Roman" w:cs="Times New Roman"/>
+                <w:sz w:val="28"/>
+                <w:szCs w:val="28"/>
+              </w:rPr>
+              <w:t>-115..-80</w:t>
+            </w:r>
+          </w:p>
+        </w:tc>
+        <w:tc>
+          <w:tcPr>
+            <w:tcW w:w="3285" w:type="dxa"/>
+            <w:vAlign w:val="center"/>
+          </w:tcPr>
+          <w:p>
+            <w:pPr>
+              <w:jc w:val="center"/>
+              <w:rPr>
+                <w:rFonts w:ascii="Times New Roman" w:hAnsi="Times New Roman" w:cs="Times New Roman"/>
+                <w:sz w:val="28"/>
+                <w:szCs w:val="28"/>
+              </w:rPr>
+            </w:pPr>
+            <w:r>
+              <w:rPr>
+                <w:rFonts w:ascii="Times New Roman" w:hAnsi="Times New Roman" w:cs="Times New Roman"/>
+                <w:sz w:val="28"/>
+                <w:szCs w:val="28"/>
+              </w:rPr>
+              <w:t>Ом</w:t>
+            </w:r>
+          </w:p>
+        </w:tc>
+      </w:tr>
+    </w:tbl>
+    <w:p>
+      <w:pPr>
+        <w:rPr>
+          <w:rFonts w:ascii="Times New Roman" w:hAnsi="Times New Roman" w:cs="Times New Roman"/>
+          <w:sz w:val="28"/>
+          <w:szCs w:val="28"/>
+        </w:rPr>
+      </w:pPr>
+    </w:p>
+    <w:p>
+      <w:pPr>
+        <w:rPr>
+          <w:rFonts w:ascii="Times New Roman" w:hAnsi="Times New Roman" w:cs="Times New Roman"/>
+          <w:sz w:val="28"/>
+          <w:szCs w:val="28"/>
+        </w:rPr>
+      </w:pPr>
+      <w:bookmarkStart w:id="0" w:name="_GoBack"/>
+      <w:bookmarkEnd w:id="0"/>
+    </w:p>
+    <w:p>
+      <w:pPr>
+        <w:rPr>
+          <w:rFonts w:ascii="Times New Roman" w:hAnsi="Times New Roman" w:cs="Times New Roman"/>
+          <w:sz w:val="28"/>
+          <w:szCs w:val="28"/>
+        </w:rPr>
+      </w:pPr>
+      <w:r>
+        <w:rPr>
+          <w:rFonts w:ascii="Times New Roman" w:hAnsi="Times New Roman" w:cs="Times New Roman"/>
+          <w:sz w:val="28"/>
+          <w:szCs w:val="28"/>
+        </w:rPr>
+        <w:br w:type="page"/>
+      </w:r>
+    </w:p>
+    <w:p>
+      <w:pPr>
+        <w:jc w:val="center"/>
+        <w:rPr>
+          <w:rFonts w:ascii="Times New Roman" w:hAnsi="Times New Roman" w:cs="Times New Roman"/>
+          <w:sz w:val="28"/>
+          <w:szCs w:val="28"/>
+        </w:rPr>
+      </w:pPr>
+      <w:r>
+        <w:rPr>
+          <w:rFonts w:ascii="Times New Roman" w:hAnsi="Times New Roman" w:cs="Times New Roman"/>
+          <w:sz w:val="28"/>
+          <w:szCs w:val="28"/>
+        </w:rPr>
+        <w:lastRenderedPageBreak/>
+        <w:t>Приложение</w:t>
+      </w:r>
+      <w:proofErr w:type="gramStart"/>
+      <w:r>
+        <w:rPr>
+          <w:rFonts w:ascii="Times New Roman" w:hAnsi="Times New Roman" w:cs="Times New Roman"/>
+          <w:sz w:val="28"/>
+          <w:szCs w:val="28"/>
+        </w:rPr>
+        <w:t xml:space="preserve"> В</w:t>
+      </w:r>
+      <w:proofErr w:type="gramEnd"/>
+      <w:r>
+        <w:rPr>
+          <w:rFonts w:ascii="Times New Roman" w:hAnsi="Times New Roman" w:cs="Times New Roman"/>
+          <w:sz w:val="28"/>
+          <w:szCs w:val="28"/>
+        </w:rPr>
+        <w:t xml:space="preserve"> –  Основные соотношения для проектирования МШУ</w:t>
+      </w:r>
+    </w:p>
+    <w:p>
+      <w:pPr>
+        <w:jc w:val="center"/>
+        <w:rPr>
+          <w:rFonts w:ascii="Times New Roman" w:hAnsi="Times New Roman" w:cs="Times New Roman"/>
+          <w:sz w:val="28"/>
+          <w:szCs w:val="28"/>
+        </w:rPr>
+      </w:pPr>
+    </w:p>
+    <w:p>
+      <w:pPr>
+        <w:spacing w:line="360" w:lineRule="auto"/>
+        <w:ind w:firstLine="709"/>
+        <w:contextualSpacing/>
+        <w:jc w:val="both"/>
+        <w:rPr>
+          <w:rFonts w:ascii="Times New Roman" w:hAnsi="Times New Roman" w:cs="Times New Roman"/>
+          <w:sz w:val="28"/>
+          <w:szCs w:val="28"/>
+        </w:rPr>
+      </w:pPr>
+      <w:r>
+        <w:rPr>
+          <w:rFonts w:ascii="Times New Roman" w:hAnsi="Times New Roman" w:cs="Times New Roman"/>
+          <w:sz w:val="28"/>
+          <w:szCs w:val="28"/>
+        </w:rPr>
+        <w:t xml:space="preserve">Оптимальная ширина для входного транзистора </w:t>
+      </w:r>
+      <w:proofErr w:type="gramStart"/>
+      <w:r>
+        <w:rPr>
+          <w:rFonts w:ascii="Times New Roman" w:hAnsi="Times New Roman" w:cs="Times New Roman"/>
+          <w:sz w:val="28"/>
+          <w:szCs w:val="28"/>
+        </w:rPr>
+        <w:t>МШУ</w:t>
+      </w:r>
+      <w:proofErr w:type="gramEnd"/>
+      <w:r>
+        <w:rPr>
+          <w:rFonts w:ascii="Times New Roman" w:hAnsi="Times New Roman" w:cs="Times New Roman"/>
+          <w:sz w:val="28"/>
+          <w:szCs w:val="28"/>
+        </w:rPr>
+        <w:t xml:space="preserve"> может быть определена как </w:t>
+      </w:r>
+    </w:p>
+    <w:tbl>
+      <w:tblPr>
+        <w:tblStyle w:val="a3"/>
+        <w:tblW w:w="5000" w:type="pct"/>
+        <w:tblBorders>
+          <w:top w:val="none" w:sz="0" w:space="0" w:color="auto"/>
+          <w:left w:val="none" w:sz="0" w:space="0" w:color="auto"/>
+          <w:bottom w:val="none" w:sz="0" w:space="0" w:color="auto"/>
+          <w:right w:val="none" w:sz="0" w:space="0" w:color="auto"/>
+          <w:insideH w:val="none" w:sz="0" w:space="0" w:color="auto"/>
+          <w:insideV w:val="none" w:sz="0" w:space="0" w:color="auto"/>
+        </w:tblBorders>
+        <w:tblLook w:val="04A0" w:firstRow="1" w:lastRow="0" w:firstColumn="1" w:lastColumn="0" w:noHBand="0" w:noVBand="1"/>
+      </w:tblPr>
+      <w:tblGrid>
+        <w:gridCol w:w="986"/>
+        <w:gridCol w:w="7883"/>
+        <w:gridCol w:w="985"/>
+      </w:tblGrid>
+      <w:tr>
+        <w:tc>
+          <w:tcPr>
+            <w:tcW w:w="500" w:type="pct"/>
+          </w:tcPr>
+          <w:p>
+            <w:pPr>
+              <w:rPr>
+                <w:rFonts w:ascii="Times New Roman" w:hAnsi="Times New Roman" w:cs="Times New Roman"/>
+                <w:sz w:val="28"/>
+                <w:szCs w:val="28"/>
+              </w:rPr>
+            </w:pPr>
+          </w:p>
+        </w:tc>
+        <w:tc>
+          <w:tcPr>
+            <w:tcW w:w="4000" w:type="pct"/>
+          </w:tcPr>
+          <w:p>
+            <w:pPr>
+              <w:jc w:val="center"/>
+              <w:rPr>
+                <w:rFonts w:ascii="Times New Roman" w:hAnsi="Times New Roman" w:cs="Times New Roman"/>
+                <w:sz w:val="28"/>
+                <w:szCs w:val="28"/>
+                <w:lang w:val="en-US"/>
+              </w:rPr>
+            </w:pPr>
+            <w:r>
+              <w:rPr>
+                <w:position w:val="-30"/>
+              </w:rPr>
+              <w:object w:dxaOrig="2480" w:dyaOrig="700">
+                <v:shapetype id="_x0000_t75" coordsize="21600,21600" o:spt="75" o:preferrelative="t" path="m@4@5l@4@11@9@11@9@5xe" filled="f" stroked="f">
+                  <v:stroke joinstyle="miter"/>
+                  <v:formulas>
+                    <v:f eqn="if lineDrawn pixelLineWidth 0"/>
+                    <v:f eqn="sum @0 1 0"/>
+                    <v:f eqn="sum 0 0 @1"/>
+                    <v:f eqn="prod @2 1 2"/>
+                    <v:f eqn="prod @3 21600 pixelWidth"/>
+                    <v:f eqn="prod @3 21600 pixelHeight"/>
+                    <v:f eqn="sum @0 0 1"/>
+                    <v:f eqn="prod @6 1 2"/>
+                    <v:f eqn="prod @7 21600 pixelWidth"/>
+                    <v:f eqn="sum @8 21600 0"/>
+                    <v:f eqn="prod @7 21600 pixelHeight"/>
+                    <v:f eqn="sum @10 21600 0"/>
+                  </v:formulas>
+                  <v:path o:extrusionok="f" gradientshapeok="t" o:connecttype="rect"/>
+                  <o:lock v:ext="edit" aspectratio="t"/>
+                </v:shapetype>
+                <v:shape id="_x0000_i1025" type="#_x0000_t75" style="width:123.75pt;height:35.25pt" o:ole="">
+                  <v:imagedata r:id="rId14" o:title=""/>
+                </v:shape>
+                <o:OLEObject Type="Embed" ProgID="Equation.DSMT4" ShapeID="_x0000_i1025" DrawAspect="Content" ObjectID="_1728302195" r:id="rId15"/>
+              </w:object>
+            </w:r>
+          </w:p>
+        </w:tc>
+        <w:tc>
+          <w:tcPr>
+            <w:tcW w:w="500" w:type="pct"/>
+            <w:vAlign w:val="center"/>
+          </w:tcPr>
+          <w:p>
+            <w:pPr>
+              <w:jc w:val="center"/>
+              <w:rPr>
+                <w:rFonts w:ascii="Times New Roman" w:hAnsi="Times New Roman" w:cs="Times New Roman"/>
+                <w:sz w:val="28"/>
+                <w:szCs w:val="28"/>
+              </w:rPr>
+            </w:pPr>
+            <w:r>
+              <w:rPr>
+                <w:rFonts w:ascii="Times New Roman" w:hAnsi="Times New Roman" w:cs="Times New Roman"/>
+                <w:sz w:val="28"/>
+                <w:szCs w:val="28"/>
+              </w:rPr>
+              <w:t>(В</w:t>
+            </w:r>
+            <w:proofErr w:type="gramStart"/>
+            <w:r>
+              <w:rPr>
+                <w:rFonts w:ascii="Times New Roman" w:hAnsi="Times New Roman" w:cs="Times New Roman"/>
+                <w:sz w:val="28"/>
+                <w:szCs w:val="28"/>
+              </w:rPr>
+              <w:t>1</w:t>
+            </w:r>
+            <w:proofErr w:type="gramEnd"/>
+            <w:r>
+              <w:rPr>
+                <w:rFonts w:ascii="Times New Roman" w:hAnsi="Times New Roman" w:cs="Times New Roman"/>
+                <w:sz w:val="28"/>
+                <w:szCs w:val="28"/>
+              </w:rPr>
+              <w:t>)</w:t>
+            </w:r>
+          </w:p>
+        </w:tc>
+      </w:tr>
+    </w:tbl>
+    <w:p>
+      <w:pPr>
         <w:rPr>
           <w:rFonts w:ascii="Times New Roman" w:hAnsi="Times New Roman" w:cs="Times New Roman"/>
           <w:sz w:val="28"/>
@@ -852,6 +2309,1563 @@
           <w:lang w:val="en-US"/>
         </w:rPr>
       </w:pPr>
+    </w:p>
+    <w:p>
+      <w:pPr>
+        <w:spacing w:after="0" w:line="360" w:lineRule="auto"/>
+        <w:contextualSpacing/>
+        <w:jc w:val="both"/>
+        <w:rPr>
+          <w:rFonts w:ascii="Times New Roman" w:hAnsi="Times New Roman" w:cs="Times New Roman"/>
+          <w:sz w:val="28"/>
+          <w:szCs w:val="28"/>
+        </w:rPr>
+      </w:pPr>
+      <w:r>
+        <w:rPr>
+          <w:rFonts w:ascii="Times New Roman" w:hAnsi="Times New Roman" w:cs="Times New Roman"/>
+          <w:sz w:val="28"/>
+          <w:szCs w:val="28"/>
+        </w:rPr>
+        <w:t xml:space="preserve">где </w:t>
+      </w:r>
+      <w:r>
+        <w:rPr>
+          <w:position w:val="-4"/>
+        </w:rPr>
+        <w:object w:dxaOrig="180" w:dyaOrig="260">
+          <v:shape id="_x0000_i1026" type="#_x0000_t75" style="width:7.5pt;height:13.5pt" o:ole="">
+            <v:imagedata r:id="rId16" o:title=""/>
+          </v:shape>
+          <o:OLEObject Type="Embed" ProgID="Equation.DSMT4" ShapeID="_x0000_i1026" DrawAspect="Content" ObjectID="_1728302196" r:id="rId17"/>
+        </w:object>
+      </w:r>
+      <w:r>
+        <w:rPr>
+          <w:rFonts w:ascii="Times New Roman" w:hAnsi="Times New Roman" w:cs="Times New Roman"/>
+          <w:sz w:val="28"/>
+          <w:szCs w:val="28"/>
+        </w:rPr>
+        <w:t xml:space="preserve"> - длина транзистора, </w:t>
+      </w:r>
+      <w:r>
+        <w:rPr>
+          <w:position w:val="-12"/>
+        </w:rPr>
+        <w:object w:dxaOrig="480" w:dyaOrig="360">
+          <v:shape id="_x0000_i1027" type="#_x0000_t75" style="width:21.75pt;height:19.5pt" o:ole="">
+            <v:imagedata r:id="rId18" o:title=""/>
+          </v:shape>
+          <o:OLEObject Type="Embed" ProgID="Equation.DSMT4" ShapeID="_x0000_i1027" DrawAspect="Content" ObjectID="_1728302197" r:id="rId19"/>
+        </w:object>
+      </w:r>
+      <w:r>
+        <w:rPr>
+          <w:rFonts w:ascii="Times New Roman" w:hAnsi="Times New Roman" w:cs="Times New Roman"/>
+          <w:sz w:val="28"/>
+          <w:szCs w:val="28"/>
+        </w:rPr>
+        <w:t xml:space="preserve"> </w:t>
+      </w:r>
+      <w:r>
+        <w:rPr>
+          <w:rFonts w:ascii="Times New Roman" w:hAnsi="Times New Roman" w:cs="Times New Roman"/>
+          <w:sz w:val="28"/>
+          <w:szCs w:val="28"/>
+        </w:rPr>
+        <w:t xml:space="preserve">- удельная емкость оксида, </w:t>
+      </w:r>
+      <w:r>
+        <w:rPr>
+          <w:position w:val="-6"/>
+        </w:rPr>
+        <w:object w:dxaOrig="240" w:dyaOrig="220">
+          <v:shape id="_x0000_i1028" type="#_x0000_t75" style="width:12.75pt;height:12pt" o:ole="">
+            <v:imagedata r:id="rId20" o:title=""/>
+          </v:shape>
+          <o:OLEObject Type="Embed" ProgID="Equation.DSMT4" ShapeID="_x0000_i1028" DrawAspect="Content" ObjectID="_1728302198" r:id="rId21"/>
+        </w:object>
+      </w:r>
+      <w:r>
+        <w:t xml:space="preserve"> - </w:t>
+      </w:r>
+      <w:r>
+        <w:rPr>
+          <w:rFonts w:ascii="Times New Roman" w:hAnsi="Times New Roman" w:cs="Times New Roman"/>
+          <w:sz w:val="28"/>
+          <w:szCs w:val="28"/>
+        </w:rPr>
+        <w:t xml:space="preserve"> рабочая частота, </w:t>
+      </w:r>
+      <w:r>
+        <w:rPr>
+          <w:position w:val="-12"/>
+        </w:rPr>
+        <w:object w:dxaOrig="279" w:dyaOrig="360">
+          <v:shape id="_x0000_i1029" type="#_x0000_t75" style="width:13.5pt;height:18pt" o:ole="">
+            <v:imagedata r:id="rId22" o:title=""/>
+          </v:shape>
+          <o:OLEObject Type="Embed" ProgID="Equation.DSMT4" ShapeID="_x0000_i1029" DrawAspect="Content" ObjectID="_1728302199" r:id="rId23"/>
+        </w:object>
+      </w:r>
+      <w:r>
+        <w:rPr>
+          <w:rFonts w:ascii="Times New Roman" w:hAnsi="Times New Roman" w:cs="Times New Roman"/>
+          <w:sz w:val="28"/>
+          <w:szCs w:val="28"/>
+        </w:rPr>
+        <w:t xml:space="preserve"> </w:t>
+      </w:r>
+      <w:r>
+        <w:rPr>
+          <w:rFonts w:ascii="Times New Roman" w:hAnsi="Times New Roman" w:cs="Times New Roman"/>
+          <w:sz w:val="28"/>
+          <w:szCs w:val="28"/>
+        </w:rPr>
+        <w:t xml:space="preserve">- </w:t>
+      </w:r>
+      <w:r>
+        <w:rPr>
+          <w:rFonts w:ascii="Times New Roman" w:hAnsi="Times New Roman" w:cs="Times New Roman"/>
+          <w:sz w:val="28"/>
+          <w:szCs w:val="28"/>
+        </w:rPr>
+        <w:t xml:space="preserve"> сопротивление источника.</w:t>
+      </w:r>
+    </w:p>
+    <w:p>
+      <w:pPr>
+        <w:spacing w:after="0" w:line="360" w:lineRule="auto"/>
+        <w:contextualSpacing/>
+        <w:jc w:val="both"/>
+        <w:rPr>
+          <w:rFonts w:ascii="Times New Roman" w:hAnsi="Times New Roman" w:cs="Times New Roman"/>
+          <w:sz w:val="28"/>
+          <w:szCs w:val="28"/>
+        </w:rPr>
+      </w:pPr>
+      <w:r>
+        <w:rPr>
+          <w:rFonts w:ascii="Times New Roman" w:hAnsi="Times New Roman" w:cs="Times New Roman"/>
+          <w:sz w:val="28"/>
+          <w:szCs w:val="28"/>
+        </w:rPr>
+        <w:tab/>
+        <w:t xml:space="preserve">Для определения удельной емкости оксида возможно использование следующих соотношений  </w:t>
+      </w:r>
+    </w:p>
+    <w:tbl>
+      <w:tblPr>
+        <w:tblStyle w:val="a3"/>
+        <w:tblW w:w="5000" w:type="pct"/>
+        <w:tblBorders>
+          <w:top w:val="none" w:sz="0" w:space="0" w:color="auto"/>
+          <w:left w:val="none" w:sz="0" w:space="0" w:color="auto"/>
+          <w:bottom w:val="none" w:sz="0" w:space="0" w:color="auto"/>
+          <w:right w:val="none" w:sz="0" w:space="0" w:color="auto"/>
+          <w:insideH w:val="none" w:sz="0" w:space="0" w:color="auto"/>
+          <w:insideV w:val="none" w:sz="0" w:space="0" w:color="auto"/>
+        </w:tblBorders>
+        <w:tblLook w:val="04A0" w:firstRow="1" w:lastRow="0" w:firstColumn="1" w:lastColumn="0" w:noHBand="0" w:noVBand="1"/>
+      </w:tblPr>
+      <w:tblGrid>
+        <w:gridCol w:w="986"/>
+        <w:gridCol w:w="7883"/>
+        <w:gridCol w:w="985"/>
+      </w:tblGrid>
+      <w:tr>
+        <w:tc>
+          <w:tcPr>
+            <w:tcW w:w="500" w:type="pct"/>
+            <w:vAlign w:val="center"/>
+          </w:tcPr>
+          <w:p>
+            <w:pPr>
+              <w:spacing w:line="360" w:lineRule="auto"/>
+              <w:contextualSpacing/>
+              <w:jc w:val="center"/>
+              <w:rPr>
+                <w:rFonts w:ascii="Times New Roman" w:hAnsi="Times New Roman" w:cs="Times New Roman"/>
+                <w:sz w:val="28"/>
+                <w:szCs w:val="28"/>
+              </w:rPr>
+            </w:pPr>
+          </w:p>
+        </w:tc>
+        <w:tc>
+          <w:tcPr>
+            <w:tcW w:w="4000" w:type="pct"/>
+            <w:vAlign w:val="center"/>
+          </w:tcPr>
+          <w:p>
+            <w:pPr>
+              <w:spacing w:line="360" w:lineRule="auto"/>
+              <w:contextualSpacing/>
+              <w:jc w:val="center"/>
+              <w:rPr>
+                <w:rFonts w:ascii="Times New Roman" w:hAnsi="Times New Roman" w:cs="Times New Roman"/>
+                <w:sz w:val="28"/>
+                <w:szCs w:val="28"/>
+              </w:rPr>
+            </w:pPr>
+            <w:r>
+              <w:rPr>
+                <w:position w:val="-24"/>
+              </w:rPr>
+              <w:object w:dxaOrig="3060" w:dyaOrig="639">
+                <v:shape id="_x0000_i1030" type="#_x0000_t75" style="width:151.5pt;height:31.5pt" o:ole="">
+                  <v:imagedata r:id="rId24" o:title=""/>
+                </v:shape>
+                <o:OLEObject Type="Embed" ProgID="Equation.DSMT4" ShapeID="_x0000_i1030" DrawAspect="Content" ObjectID="_1728302200" r:id="rId25"/>
+              </w:object>
+            </w:r>
+          </w:p>
+        </w:tc>
+        <w:tc>
+          <w:tcPr>
+            <w:tcW w:w="500" w:type="pct"/>
+            <w:vAlign w:val="center"/>
+          </w:tcPr>
+          <w:p>
+            <w:pPr>
+              <w:spacing w:line="360" w:lineRule="auto"/>
+              <w:contextualSpacing/>
+              <w:jc w:val="center"/>
+              <w:rPr>
+                <w:rFonts w:ascii="Times New Roman" w:hAnsi="Times New Roman" w:cs="Times New Roman"/>
+                <w:sz w:val="28"/>
+                <w:szCs w:val="28"/>
+              </w:rPr>
+            </w:pPr>
+            <w:r>
+              <w:rPr>
+                <w:rFonts w:ascii="Times New Roman" w:hAnsi="Times New Roman" w:cs="Times New Roman"/>
+                <w:sz w:val="28"/>
+                <w:szCs w:val="28"/>
+              </w:rPr>
+              <w:t>(В</w:t>
+            </w:r>
+            <w:proofErr w:type="gramStart"/>
+            <w:r>
+              <w:rPr>
+                <w:rFonts w:ascii="Times New Roman" w:hAnsi="Times New Roman" w:cs="Times New Roman"/>
+                <w:sz w:val="28"/>
+                <w:szCs w:val="28"/>
+              </w:rPr>
+              <w:t>2</w:t>
+            </w:r>
+            <w:proofErr w:type="gramEnd"/>
+            <w:r>
+              <w:rPr>
+                <w:rFonts w:ascii="Times New Roman" w:hAnsi="Times New Roman" w:cs="Times New Roman"/>
+                <w:sz w:val="28"/>
+                <w:szCs w:val="28"/>
+              </w:rPr>
+              <w:t>)</w:t>
+            </w:r>
+          </w:p>
+        </w:tc>
+      </w:tr>
+      <w:tr>
+        <w:tc>
+          <w:tcPr>
+            <w:tcW w:w="500" w:type="pct"/>
+          </w:tcPr>
+          <w:p>
+            <w:pPr>
+              <w:spacing w:line="360" w:lineRule="auto"/>
+              <w:contextualSpacing/>
+              <w:jc w:val="center"/>
+              <w:rPr>
+                <w:rFonts w:ascii="Times New Roman" w:hAnsi="Times New Roman" w:cs="Times New Roman"/>
+                <w:sz w:val="28"/>
+                <w:szCs w:val="28"/>
+              </w:rPr>
+            </w:pPr>
+          </w:p>
+        </w:tc>
+        <w:tc>
+          <w:tcPr>
+            <w:tcW w:w="4000" w:type="pct"/>
+          </w:tcPr>
+          <w:p>
+            <w:pPr>
+              <w:spacing w:line="360" w:lineRule="auto"/>
+              <w:contextualSpacing/>
+              <w:jc w:val="center"/>
+              <w:rPr>
+                <w:rFonts w:ascii="Times New Roman" w:hAnsi="Times New Roman" w:cs="Times New Roman"/>
+                <w:sz w:val="28"/>
+                <w:szCs w:val="28"/>
+              </w:rPr>
+            </w:pPr>
+            <w:r>
+              <w:rPr>
+                <w:position w:val="-12"/>
+              </w:rPr>
+              <w:object w:dxaOrig="1540" w:dyaOrig="360">
+                <v:shape id="_x0000_i1031" type="#_x0000_t75" style="width:78pt;height:19.5pt" o:ole="">
+                  <v:imagedata r:id="rId26" o:title=""/>
+                </v:shape>
+                <o:OLEObject Type="Embed" ProgID="Equation.DSMT4" ShapeID="_x0000_i1031" DrawAspect="Content" ObjectID="_1728302201" r:id="rId27"/>
+              </w:object>
+            </w:r>
+          </w:p>
+        </w:tc>
+        <w:tc>
+          <w:tcPr>
+            <w:tcW w:w="500" w:type="pct"/>
+          </w:tcPr>
+          <w:p>
+            <w:pPr>
+              <w:spacing w:line="360" w:lineRule="auto"/>
+              <w:contextualSpacing/>
+              <w:jc w:val="center"/>
+              <w:rPr>
+                <w:rFonts w:ascii="Times New Roman" w:hAnsi="Times New Roman" w:cs="Times New Roman"/>
+                <w:sz w:val="28"/>
+                <w:szCs w:val="28"/>
+              </w:rPr>
+            </w:pPr>
+            <w:r>
+              <w:rPr>
+                <w:rFonts w:ascii="Times New Roman" w:hAnsi="Times New Roman" w:cs="Times New Roman"/>
+                <w:sz w:val="28"/>
+                <w:szCs w:val="28"/>
+              </w:rPr>
+              <w:t>(В3)</w:t>
+            </w:r>
+          </w:p>
+        </w:tc>
+      </w:tr>
+    </w:tbl>
+    <w:p>
+      <w:pPr>
+        <w:spacing w:after="0" w:line="300" w:lineRule="auto"/>
+        <w:contextualSpacing/>
+        <w:jc w:val="both"/>
+        <w:rPr>
+          <w:rFonts w:ascii="Times New Roman" w:hAnsi="Times New Roman" w:cs="Times New Roman"/>
+          <w:sz w:val="28"/>
+          <w:szCs w:val="28"/>
+        </w:rPr>
+      </w:pPr>
+    </w:p>
+    <w:p>
+      <w:pPr>
+        <w:spacing w:after="0" w:line="360" w:lineRule="auto"/>
+        <w:contextualSpacing/>
+        <w:jc w:val="both"/>
+        <w:rPr>
+          <w:rFonts w:ascii="Times New Roman" w:hAnsi="Times New Roman" w:cs="Times New Roman"/>
+          <w:sz w:val="28"/>
+          <w:szCs w:val="28"/>
+        </w:rPr>
+      </w:pPr>
+      <w:r>
+        <w:rPr>
+          <w:rFonts w:ascii="Times New Roman" w:hAnsi="Times New Roman" w:cs="Times New Roman"/>
+          <w:sz w:val="28"/>
+          <w:szCs w:val="28"/>
+        </w:rPr>
+        <w:t xml:space="preserve">где </w:t>
+      </w:r>
+      <w:r>
+        <w:rPr>
+          <w:position w:val="-4"/>
+        </w:rPr>
+        <w:object w:dxaOrig="300" w:dyaOrig="260">
+          <v:shape id="_x0000_i1032" type="#_x0000_t75" style="width:15pt;height:13.5pt" o:ole="">
+            <v:imagedata r:id="rId28" o:title=""/>
+          </v:shape>
+          <o:OLEObject Type="Embed" ProgID="Equation.DSMT4" ShapeID="_x0000_i1032" DrawAspect="Content" ObjectID="_1728302202" r:id="rId29"/>
+        </w:object>
+      </w:r>
+      <w:r>
+        <w:rPr>
+          <w:rFonts w:ascii="Times New Roman" w:hAnsi="Times New Roman" w:cs="Times New Roman"/>
+          <w:sz w:val="28"/>
+          <w:szCs w:val="28"/>
+        </w:rPr>
+        <w:t xml:space="preserve"> - </w:t>
+      </w:r>
+      <w:r>
+        <w:rPr>
+          <w:rFonts w:ascii="Times New Roman" w:hAnsi="Times New Roman" w:cs="Times New Roman"/>
+          <w:sz w:val="28"/>
+          <w:szCs w:val="28"/>
+        </w:rPr>
+        <w:t xml:space="preserve">ширина транзистора, </w:t>
+      </w:r>
+      <w:r>
+        <w:rPr>
+          <w:position w:val="-12"/>
+        </w:rPr>
+        <w:object w:dxaOrig="499" w:dyaOrig="360">
+          <v:shape id="_x0000_i1033" type="#_x0000_t75" style="width:24pt;height:19.5pt" o:ole="">
+            <v:imagedata r:id="rId30" o:title=""/>
+          </v:shape>
+          <o:OLEObject Type="Embed" ProgID="Equation.DSMT4" ShapeID="_x0000_i1033" DrawAspect="Content" ObjectID="_1728302203" r:id="rId31"/>
+        </w:object>
+      </w:r>
+      <w:r>
+        <w:rPr>
+          <w:rFonts w:ascii="Times New Roman" w:hAnsi="Times New Roman" w:cs="Times New Roman"/>
+          <w:sz w:val="28"/>
+          <w:szCs w:val="28"/>
+        </w:rPr>
+        <w:t xml:space="preserve"> </w:t>
+      </w:r>
+      <w:r>
+        <w:rPr>
+          <w:rFonts w:ascii="Times New Roman" w:hAnsi="Times New Roman" w:cs="Times New Roman"/>
+          <w:sz w:val="28"/>
+          <w:szCs w:val="28"/>
+        </w:rPr>
+        <w:t>- удельная емкость перекрытия затвор-сток/исток (</w:t>
+      </w:r>
+      <w:r>
+        <w:rPr>
+          <w:rFonts w:ascii="Times New Roman" w:hAnsi="Times New Roman" w:cs="Times New Roman"/>
+          <w:sz w:val="28"/>
+          <w:szCs w:val="28"/>
+          <w:lang w:val="en-US"/>
+        </w:rPr>
+        <w:t>overlap</w:t>
+      </w:r>
+      <w:r>
+        <w:rPr>
+          <w:rFonts w:ascii="Times New Roman" w:hAnsi="Times New Roman" w:cs="Times New Roman"/>
+          <w:sz w:val="28"/>
+          <w:szCs w:val="28"/>
+        </w:rPr>
+        <w:t xml:space="preserve"> </w:t>
+      </w:r>
+      <w:r>
+        <w:rPr>
+          <w:rFonts w:ascii="Times New Roman" w:hAnsi="Times New Roman" w:cs="Times New Roman"/>
+          <w:sz w:val="28"/>
+          <w:szCs w:val="28"/>
+          <w:lang w:val="en-US"/>
+        </w:rPr>
+        <w:t>capacitance</w:t>
+      </w:r>
+      <w:r>
+        <w:rPr>
+          <w:rFonts w:ascii="Times New Roman" w:hAnsi="Times New Roman" w:cs="Times New Roman"/>
+          <w:sz w:val="28"/>
+          <w:szCs w:val="28"/>
+        </w:rPr>
+        <w:t>)</w:t>
+      </w:r>
+      <w:r>
+        <w:rPr>
+          <w:rFonts w:ascii="Times New Roman" w:hAnsi="Times New Roman" w:cs="Times New Roman"/>
+          <w:sz w:val="28"/>
+          <w:szCs w:val="28"/>
+        </w:rPr>
+        <w:t xml:space="preserve">. </w:t>
+      </w:r>
+    </w:p>
+    <w:p>
+      <w:pPr>
+        <w:spacing w:after="0" w:line="360" w:lineRule="auto"/>
+        <w:ind w:firstLine="708"/>
+        <w:contextualSpacing/>
+        <w:jc w:val="both"/>
+        <w:rPr>
+          <w:rFonts w:ascii="Times New Roman" w:hAnsi="Times New Roman" w:cs="Times New Roman"/>
+          <w:sz w:val="28"/>
+          <w:szCs w:val="28"/>
+        </w:rPr>
+      </w:pPr>
+      <w:r>
+        <w:rPr>
+          <w:rFonts w:ascii="Times New Roman" w:hAnsi="Times New Roman" w:cs="Times New Roman"/>
+          <w:sz w:val="28"/>
+          <w:szCs w:val="28"/>
+        </w:rPr>
+        <w:t xml:space="preserve">Входной импеданс </w:t>
+      </w:r>
+      <w:proofErr w:type="gramStart"/>
+      <w:r>
+        <w:rPr>
+          <w:rFonts w:ascii="Times New Roman" w:hAnsi="Times New Roman" w:cs="Times New Roman"/>
+          <w:sz w:val="28"/>
+          <w:szCs w:val="28"/>
+        </w:rPr>
+        <w:t>МШУ в схеме с ОИ и катушкой индуктивности в истоке  определяется</w:t>
+      </w:r>
+      <w:proofErr w:type="gramEnd"/>
+      <w:r>
+        <w:rPr>
+          <w:rFonts w:ascii="Times New Roman" w:hAnsi="Times New Roman" w:cs="Times New Roman"/>
+          <w:sz w:val="28"/>
+          <w:szCs w:val="28"/>
+        </w:rPr>
+        <w:t xml:space="preserve"> как</w:t>
+      </w:r>
+    </w:p>
+    <w:tbl>
+      <w:tblPr>
+        <w:tblStyle w:val="a3"/>
+        <w:tblW w:w="5000" w:type="pct"/>
+        <w:tblBorders>
+          <w:top w:val="none" w:sz="0" w:space="0" w:color="auto"/>
+          <w:left w:val="none" w:sz="0" w:space="0" w:color="auto"/>
+          <w:bottom w:val="none" w:sz="0" w:space="0" w:color="auto"/>
+          <w:right w:val="none" w:sz="0" w:space="0" w:color="auto"/>
+          <w:insideH w:val="none" w:sz="0" w:space="0" w:color="auto"/>
+          <w:insideV w:val="none" w:sz="0" w:space="0" w:color="auto"/>
+        </w:tblBorders>
+        <w:tblLook w:val="04A0" w:firstRow="1" w:lastRow="0" w:firstColumn="1" w:lastColumn="0" w:noHBand="0" w:noVBand="1"/>
+      </w:tblPr>
+      <w:tblGrid>
+        <w:gridCol w:w="986"/>
+        <w:gridCol w:w="7883"/>
+        <w:gridCol w:w="985"/>
+      </w:tblGrid>
+      <w:tr>
+        <w:tc>
+          <w:tcPr>
+            <w:tcW w:w="500" w:type="pct"/>
+          </w:tcPr>
+          <w:p>
+            <w:pPr>
+              <w:rPr>
+                <w:rFonts w:ascii="Times New Roman" w:hAnsi="Times New Roman" w:cs="Times New Roman"/>
+                <w:sz w:val="28"/>
+                <w:szCs w:val="28"/>
+              </w:rPr>
+            </w:pPr>
+          </w:p>
+        </w:tc>
+        <w:tc>
+          <w:tcPr>
+            <w:tcW w:w="4000" w:type="pct"/>
+          </w:tcPr>
+          <w:p>
+            <w:pPr>
+              <w:jc w:val="center"/>
+              <w:rPr>
+                <w:rFonts w:ascii="Times New Roman" w:hAnsi="Times New Roman" w:cs="Times New Roman"/>
+                <w:sz w:val="28"/>
+                <w:szCs w:val="28"/>
+              </w:rPr>
+            </w:pPr>
+            <w:r>
+              <w:rPr>
+                <w:position w:val="-32"/>
+              </w:rPr>
+              <w:object w:dxaOrig="3420" w:dyaOrig="760">
+                <v:shape id="_x0000_i1034" type="#_x0000_t75" style="width:171pt;height:37.5pt" o:ole="">
+                  <v:imagedata r:id="rId32" o:title=""/>
+                </v:shape>
+                <o:OLEObject Type="Embed" ProgID="Equation.DSMT4" ShapeID="_x0000_i1034" DrawAspect="Content" ObjectID="_1728302204" r:id="rId33"/>
+              </w:object>
+            </w:r>
+          </w:p>
+        </w:tc>
+        <w:tc>
+          <w:tcPr>
+            <w:tcW w:w="500" w:type="pct"/>
+            <w:vAlign w:val="center"/>
+          </w:tcPr>
+          <w:p>
+            <w:pPr>
+              <w:jc w:val="center"/>
+              <w:rPr>
+                <w:rFonts w:ascii="Times New Roman" w:hAnsi="Times New Roman" w:cs="Times New Roman"/>
+                <w:sz w:val="28"/>
+                <w:szCs w:val="28"/>
+              </w:rPr>
+            </w:pPr>
+            <w:r>
+              <w:rPr>
+                <w:rFonts w:ascii="Times New Roman" w:hAnsi="Times New Roman" w:cs="Times New Roman"/>
+                <w:sz w:val="28"/>
+                <w:szCs w:val="28"/>
+              </w:rPr>
+              <w:t>(В</w:t>
+            </w:r>
+            <w:proofErr w:type="gramStart"/>
+            <w:r>
+              <w:rPr>
+                <w:rFonts w:ascii="Times New Roman" w:hAnsi="Times New Roman" w:cs="Times New Roman"/>
+                <w:sz w:val="28"/>
+                <w:szCs w:val="28"/>
+              </w:rPr>
+              <w:t>4</w:t>
+            </w:r>
+            <w:proofErr w:type="gramEnd"/>
+            <w:r>
+              <w:rPr>
+                <w:rFonts w:ascii="Times New Roman" w:hAnsi="Times New Roman" w:cs="Times New Roman"/>
+                <w:sz w:val="28"/>
+                <w:szCs w:val="28"/>
+              </w:rPr>
+              <w:t>)</w:t>
+            </w:r>
+          </w:p>
+        </w:tc>
+      </w:tr>
+    </w:tbl>
+    <w:p>
+      <w:pPr>
+        <w:rPr>
+          <w:rFonts w:ascii="Times New Roman" w:hAnsi="Times New Roman" w:cs="Times New Roman"/>
+          <w:sz w:val="28"/>
+          <w:szCs w:val="28"/>
+        </w:rPr>
+      </w:pPr>
+    </w:p>
+    <w:p>
+      <w:pPr>
+        <w:spacing w:after="0" w:line="360" w:lineRule="auto"/>
+        <w:contextualSpacing/>
+        <w:jc w:val="both"/>
+        <w:rPr>
+          <w:rFonts w:ascii="Times New Roman" w:hAnsi="Times New Roman" w:cs="Times New Roman"/>
+          <w:sz w:val="28"/>
+          <w:szCs w:val="28"/>
+        </w:rPr>
+      </w:pPr>
+      <w:r>
+        <w:rPr>
+          <w:rFonts w:ascii="Times New Roman" w:hAnsi="Times New Roman" w:cs="Times New Roman"/>
+          <w:sz w:val="28"/>
+          <w:szCs w:val="28"/>
+        </w:rPr>
+        <w:t xml:space="preserve">где </w:t>
+      </w:r>
+      <w:r>
+        <w:rPr>
+          <w:position w:val="-12"/>
+        </w:rPr>
+        <w:object w:dxaOrig="360" w:dyaOrig="360">
+          <v:shape id="_x0000_i1035" type="#_x0000_t75" style="width:18pt;height:18pt" o:ole="">
+            <v:imagedata r:id="rId34" o:title=""/>
+          </v:shape>
+          <o:OLEObject Type="Embed" ProgID="Equation.DSMT4" ShapeID="_x0000_i1035" DrawAspect="Content" ObjectID="_1728302205" r:id="rId35"/>
+        </w:object>
+      </w:r>
+      <w:r>
+        <w:rPr>
+          <w:rFonts w:ascii="Times New Roman" w:hAnsi="Times New Roman" w:cs="Times New Roman"/>
+          <w:sz w:val="28"/>
+          <w:szCs w:val="28"/>
+        </w:rPr>
+        <w:t xml:space="preserve"> </w:t>
+      </w:r>
+      <w:r>
+        <w:rPr>
+          <w:rFonts w:ascii="Times New Roman" w:hAnsi="Times New Roman" w:cs="Times New Roman"/>
+          <w:sz w:val="28"/>
+          <w:szCs w:val="28"/>
+        </w:rPr>
+        <w:t xml:space="preserve">- </w:t>
+      </w:r>
+      <w:r>
+        <w:rPr>
+          <w:rFonts w:ascii="Times New Roman" w:hAnsi="Times New Roman" w:cs="Times New Roman"/>
+          <w:sz w:val="28"/>
+          <w:szCs w:val="28"/>
+        </w:rPr>
+        <w:t xml:space="preserve">крутизна входного транзистора, </w:t>
+      </w:r>
+      <w:r>
+        <w:rPr>
+          <w:position w:val="-12"/>
+        </w:rPr>
+        <w:object w:dxaOrig="260" w:dyaOrig="360">
+          <v:shape id="_x0000_i1036" type="#_x0000_t75" style="width:12.75pt;height:18pt" o:ole="">
+            <v:imagedata r:id="rId36" o:title=""/>
+          </v:shape>
+          <o:OLEObject Type="Embed" ProgID="Equation.DSMT4" ShapeID="_x0000_i1036" DrawAspect="Content" ObjectID="_1728302206" r:id="rId37"/>
+        </w:object>
+      </w:r>
+      <w:r>
+        <w:t>-</w:t>
+      </w:r>
+      <w:r>
+        <w:rPr>
+          <w:rFonts w:ascii="Times New Roman" w:hAnsi="Times New Roman" w:cs="Times New Roman"/>
+          <w:sz w:val="28"/>
+          <w:szCs w:val="28"/>
+        </w:rPr>
+        <w:t xml:space="preserve"> индуктивность в истоке входного транзистора.</w:t>
+      </w:r>
+    </w:p>
+    <w:p>
+      <w:pPr>
+        <w:spacing w:after="0" w:line="360" w:lineRule="auto"/>
+        <w:ind w:firstLine="708"/>
+        <w:contextualSpacing/>
+        <w:jc w:val="both"/>
+        <w:rPr>
+          <w:rFonts w:ascii="Times New Roman" w:hAnsi="Times New Roman" w:cs="Times New Roman"/>
+          <w:sz w:val="28"/>
+          <w:szCs w:val="28"/>
+        </w:rPr>
+      </w:pPr>
+      <w:r>
+        <w:rPr>
+          <w:rFonts w:ascii="Times New Roman" w:hAnsi="Times New Roman" w:cs="Times New Roman"/>
+          <w:sz w:val="28"/>
+          <w:szCs w:val="28"/>
+        </w:rPr>
+        <w:t xml:space="preserve">Из выражения </w:t>
+      </w:r>
+      <w:r>
+        <w:rPr>
+          <w:rFonts w:ascii="Times New Roman" w:hAnsi="Times New Roman" w:cs="Times New Roman"/>
+          <w:sz w:val="28"/>
+          <w:szCs w:val="28"/>
+        </w:rPr>
+        <w:t>(</w:t>
+      </w:r>
+      <w:r>
+        <w:rPr>
+          <w:rFonts w:ascii="Times New Roman" w:hAnsi="Times New Roman" w:cs="Times New Roman"/>
+          <w:sz w:val="28"/>
+          <w:szCs w:val="28"/>
+        </w:rPr>
+        <w:t>В</w:t>
+      </w:r>
+      <w:proofErr w:type="gramStart"/>
+      <w:r>
+        <w:rPr>
+          <w:rFonts w:ascii="Times New Roman" w:hAnsi="Times New Roman" w:cs="Times New Roman"/>
+          <w:sz w:val="28"/>
+          <w:szCs w:val="28"/>
+        </w:rPr>
+        <w:t>4</w:t>
+      </w:r>
+      <w:proofErr w:type="gramEnd"/>
+      <w:r>
+        <w:rPr>
+          <w:rFonts w:ascii="Times New Roman" w:hAnsi="Times New Roman" w:cs="Times New Roman"/>
+          <w:sz w:val="28"/>
+          <w:szCs w:val="28"/>
+        </w:rPr>
+        <w:t>)</w:t>
+      </w:r>
+      <w:r>
+        <w:rPr>
+          <w:rFonts w:ascii="Times New Roman" w:hAnsi="Times New Roman" w:cs="Times New Roman"/>
+          <w:sz w:val="28"/>
+          <w:szCs w:val="28"/>
+        </w:rPr>
+        <w:t xml:space="preserve"> следует, что при увеличении индуктивности в истоке увеличивается активная часть входного сопротивления, в то время как при увеличении емкости затвор-исток активное сопротивление уменьшается.</w:t>
+      </w:r>
+    </w:p>
+    <w:p>
+      <w:pPr>
+        <w:spacing w:after="0" w:line="360" w:lineRule="auto"/>
+        <w:ind w:firstLine="708"/>
+        <w:contextualSpacing/>
+        <w:jc w:val="both"/>
+        <w:rPr>
+          <w:rFonts w:ascii="Times New Roman" w:hAnsi="Times New Roman" w:cs="Times New Roman"/>
+          <w:sz w:val="28"/>
+          <w:szCs w:val="28"/>
+        </w:rPr>
+      </w:pPr>
+      <w:r>
+        <w:rPr>
+          <w:rFonts w:ascii="Times New Roman" w:hAnsi="Times New Roman" w:cs="Times New Roman"/>
+          <w:sz w:val="28"/>
+          <w:szCs w:val="28"/>
+        </w:rPr>
+        <w:t>Минимальный коэффициент шума (</w:t>
+      </w:r>
+      <w:r>
+        <w:rPr>
+          <w:rFonts w:ascii="Times New Roman" w:hAnsi="Times New Roman" w:cs="Times New Roman"/>
+          <w:sz w:val="28"/>
+          <w:szCs w:val="28"/>
+          <w:lang w:val="en-US"/>
+        </w:rPr>
+        <w:t>noise</w:t>
+      </w:r>
+      <w:r>
+        <w:rPr>
+          <w:rFonts w:ascii="Times New Roman" w:hAnsi="Times New Roman" w:cs="Times New Roman"/>
+          <w:sz w:val="28"/>
+          <w:szCs w:val="28"/>
+        </w:rPr>
+        <w:t xml:space="preserve"> </w:t>
+      </w:r>
+      <w:r>
+        <w:rPr>
+          <w:rFonts w:ascii="Times New Roman" w:hAnsi="Times New Roman" w:cs="Times New Roman"/>
+          <w:sz w:val="28"/>
+          <w:szCs w:val="28"/>
+          <w:lang w:val="en-US"/>
+        </w:rPr>
+        <w:t>factor</w:t>
+      </w:r>
+      <w:r>
+        <w:rPr>
+          <w:rFonts w:ascii="Times New Roman" w:hAnsi="Times New Roman" w:cs="Times New Roman"/>
+          <w:sz w:val="28"/>
+          <w:szCs w:val="28"/>
+        </w:rPr>
+        <w:t>)</w:t>
+      </w:r>
+      <w:r>
+        <w:rPr>
+          <w:rFonts w:ascii="Times New Roman" w:hAnsi="Times New Roman" w:cs="Times New Roman"/>
+          <w:sz w:val="28"/>
+          <w:szCs w:val="28"/>
+        </w:rPr>
+        <w:t xml:space="preserve"> </w:t>
+      </w:r>
+      <w:r>
+        <w:rPr>
+          <w:rFonts w:ascii="Times New Roman" w:hAnsi="Times New Roman" w:cs="Times New Roman"/>
+          <w:sz w:val="28"/>
+          <w:szCs w:val="28"/>
+        </w:rPr>
+        <w:t>для оптимальной ширины (В</w:t>
+      </w:r>
+      <w:proofErr w:type="gramStart"/>
+      <w:r>
+        <w:rPr>
+          <w:rFonts w:ascii="Times New Roman" w:hAnsi="Times New Roman" w:cs="Times New Roman"/>
+          <w:sz w:val="28"/>
+          <w:szCs w:val="28"/>
+        </w:rPr>
+        <w:t>1</w:t>
+      </w:r>
+      <w:proofErr w:type="gramEnd"/>
+      <w:r>
+        <w:rPr>
+          <w:rFonts w:ascii="Times New Roman" w:hAnsi="Times New Roman" w:cs="Times New Roman"/>
+          <w:sz w:val="28"/>
+          <w:szCs w:val="28"/>
+        </w:rPr>
+        <w:t>) может быть записан как</w:t>
+      </w:r>
+    </w:p>
+    <w:tbl>
+      <w:tblPr>
+        <w:tblStyle w:val="a3"/>
+        <w:tblW w:w="5000" w:type="pct"/>
+        <w:tblBorders>
+          <w:top w:val="none" w:sz="0" w:space="0" w:color="auto"/>
+          <w:left w:val="none" w:sz="0" w:space="0" w:color="auto"/>
+          <w:bottom w:val="none" w:sz="0" w:space="0" w:color="auto"/>
+          <w:right w:val="none" w:sz="0" w:space="0" w:color="auto"/>
+          <w:insideH w:val="none" w:sz="0" w:space="0" w:color="auto"/>
+          <w:insideV w:val="none" w:sz="0" w:space="0" w:color="auto"/>
+        </w:tblBorders>
+        <w:tblLook w:val="04A0" w:firstRow="1" w:lastRow="0" w:firstColumn="1" w:lastColumn="0" w:noHBand="0" w:noVBand="1"/>
+      </w:tblPr>
+      <w:tblGrid>
+        <w:gridCol w:w="986"/>
+        <w:gridCol w:w="7883"/>
+        <w:gridCol w:w="985"/>
+      </w:tblGrid>
+      <w:tr>
+        <w:tc>
+          <w:tcPr>
+            <w:tcW w:w="500" w:type="pct"/>
+          </w:tcPr>
+          <w:p>
+            <w:pPr>
+              <w:rPr>
+                <w:rFonts w:ascii="Times New Roman" w:hAnsi="Times New Roman" w:cs="Times New Roman"/>
+                <w:sz w:val="28"/>
+                <w:szCs w:val="28"/>
+              </w:rPr>
+            </w:pPr>
+          </w:p>
+        </w:tc>
+        <w:tc>
+          <w:tcPr>
+            <w:tcW w:w="4000" w:type="pct"/>
+          </w:tcPr>
+          <w:p>
+            <w:pPr>
+              <w:jc w:val="center"/>
+              <w:rPr>
+                <w:rFonts w:ascii="Times New Roman" w:hAnsi="Times New Roman" w:cs="Times New Roman"/>
+                <w:sz w:val="28"/>
+                <w:szCs w:val="28"/>
+              </w:rPr>
+            </w:pPr>
+            <w:r>
+              <w:rPr>
+                <w:position w:val="-32"/>
+              </w:rPr>
+              <w:object w:dxaOrig="2260" w:dyaOrig="760">
+                <v:shape id="_x0000_i1037" type="#_x0000_t75" style="width:112.5pt;height:37.5pt" o:ole="">
+                  <v:imagedata r:id="rId38" o:title=""/>
+                </v:shape>
+                <o:OLEObject Type="Embed" ProgID="Equation.DSMT4" ShapeID="_x0000_i1037" DrawAspect="Content" ObjectID="_1728302207" r:id="rId39"/>
+              </w:object>
+            </w:r>
+          </w:p>
+        </w:tc>
+        <w:tc>
+          <w:tcPr>
+            <w:tcW w:w="500" w:type="pct"/>
+            <w:vAlign w:val="center"/>
+          </w:tcPr>
+          <w:p>
+            <w:pPr>
+              <w:jc w:val="center"/>
+              <w:rPr>
+                <w:rFonts w:ascii="Times New Roman" w:hAnsi="Times New Roman" w:cs="Times New Roman"/>
+                <w:sz w:val="28"/>
+                <w:szCs w:val="28"/>
+              </w:rPr>
+            </w:pPr>
+            <w:r>
+              <w:rPr>
+                <w:rFonts w:ascii="Times New Roman" w:hAnsi="Times New Roman" w:cs="Times New Roman"/>
+                <w:sz w:val="28"/>
+                <w:szCs w:val="28"/>
+              </w:rPr>
+              <w:t>(В5)</w:t>
+            </w:r>
+          </w:p>
+        </w:tc>
+      </w:tr>
+    </w:tbl>
+    <w:p>
+      <w:pPr>
+        <w:spacing w:after="0" w:line="300" w:lineRule="auto"/>
+        <w:contextualSpacing/>
+        <w:rPr>
+          <w:rFonts w:ascii="Times New Roman" w:hAnsi="Times New Roman" w:cs="Times New Roman"/>
+          <w:sz w:val="28"/>
+          <w:szCs w:val="28"/>
+        </w:rPr>
+      </w:pPr>
+    </w:p>
+    <w:p>
+      <w:pPr>
+        <w:rPr>
+          <w:rFonts w:ascii="Times New Roman" w:hAnsi="Times New Roman" w:cs="Times New Roman"/>
+          <w:sz w:val="28"/>
+          <w:szCs w:val="28"/>
+        </w:rPr>
+      </w:pPr>
+      <w:r>
+        <w:rPr>
+          <w:rFonts w:ascii="Times New Roman" w:hAnsi="Times New Roman" w:cs="Times New Roman"/>
+          <w:sz w:val="28"/>
+          <w:szCs w:val="28"/>
+        </w:rPr>
+        <w:t xml:space="preserve">где </w:t>
+      </w:r>
+      <w:r>
+        <w:rPr>
+          <w:position w:val="-10"/>
+        </w:rPr>
+        <w:object w:dxaOrig="440" w:dyaOrig="260">
+          <v:shape id="_x0000_i1038" type="#_x0000_t75" style="width:21.75pt;height:12.75pt" o:ole="">
+            <v:imagedata r:id="rId40" o:title=""/>
+          </v:shape>
+          <o:OLEObject Type="Embed" ProgID="Equation.DSMT4" ShapeID="_x0000_i1038" DrawAspect="Content" ObjectID="_1728302208" r:id="rId41"/>
+        </w:object>
+      </w:r>
+      <w:r>
+        <w:t>-</w:t>
+      </w:r>
+      <w:r>
+        <w:rPr>
+          <w:rFonts w:ascii="Times New Roman" w:hAnsi="Times New Roman" w:cs="Times New Roman"/>
+          <w:sz w:val="28"/>
+          <w:szCs w:val="28"/>
+        </w:rPr>
+        <w:t xml:space="preserve"> шумовые константы, </w:t>
+      </w:r>
+      <w:r>
+        <w:rPr>
+          <w:position w:val="-12"/>
+        </w:rPr>
+        <w:object w:dxaOrig="300" w:dyaOrig="360">
+          <v:shape id="_x0000_i1039" type="#_x0000_t75" style="width:15pt;height:18pt" o:ole="">
+            <v:imagedata r:id="rId42" o:title=""/>
+          </v:shape>
+          <o:OLEObject Type="Embed" ProgID="Equation.DSMT4" ShapeID="_x0000_i1039" DrawAspect="Content" ObjectID="_1728302209" r:id="rId43"/>
+        </w:object>
+      </w:r>
+      <w:r>
+        <w:rPr>
+          <w:rFonts w:ascii="Times New Roman" w:hAnsi="Times New Roman" w:cs="Times New Roman"/>
+          <w:sz w:val="28"/>
+          <w:szCs w:val="28"/>
+        </w:rPr>
+        <w:t xml:space="preserve"> </w:t>
+      </w:r>
+      <w:r>
+        <w:rPr>
+          <w:rFonts w:ascii="Times New Roman" w:hAnsi="Times New Roman" w:cs="Times New Roman"/>
+          <w:sz w:val="28"/>
+          <w:szCs w:val="28"/>
+        </w:rPr>
+        <w:t xml:space="preserve">- </w:t>
+      </w:r>
+      <w:r>
+        <w:rPr>
+          <w:rFonts w:ascii="Times New Roman" w:hAnsi="Times New Roman" w:cs="Times New Roman"/>
+          <w:sz w:val="28"/>
+          <w:szCs w:val="28"/>
+        </w:rPr>
+        <w:t xml:space="preserve">граничная частота работы транзистора.  </w:t>
+      </w:r>
+    </w:p>
+    <w:p>
+      <w:pPr>
+        <w:spacing w:after="0" w:line="300" w:lineRule="auto"/>
+        <w:ind w:firstLine="708"/>
+        <w:contextualSpacing/>
+        <w:rPr>
+          <w:rFonts w:ascii="Times New Roman" w:hAnsi="Times New Roman" w:cs="Times New Roman"/>
+          <w:sz w:val="28"/>
+          <w:szCs w:val="28"/>
+        </w:rPr>
+      </w:pPr>
+      <w:r>
+        <w:rPr>
+          <w:rFonts w:ascii="Times New Roman" w:hAnsi="Times New Roman" w:cs="Times New Roman"/>
+          <w:sz w:val="28"/>
+          <w:szCs w:val="28"/>
+        </w:rPr>
+        <w:t>Граничная частота работы может быть описана как</w:t>
+      </w:r>
+    </w:p>
+    <w:p>
+      <w:pPr>
+        <w:spacing w:after="0" w:line="300" w:lineRule="auto"/>
+        <w:contextualSpacing/>
+        <w:rPr>
+          <w:rFonts w:ascii="Times New Roman" w:hAnsi="Times New Roman" w:cs="Times New Roman"/>
+          <w:sz w:val="28"/>
+          <w:szCs w:val="28"/>
+        </w:rPr>
+      </w:pPr>
+    </w:p>
+    <w:tbl>
+      <w:tblPr>
+        <w:tblStyle w:val="a3"/>
+        <w:tblW w:w="5000" w:type="pct"/>
+        <w:tblBorders>
+          <w:top w:val="none" w:sz="0" w:space="0" w:color="auto"/>
+          <w:left w:val="none" w:sz="0" w:space="0" w:color="auto"/>
+          <w:bottom w:val="none" w:sz="0" w:space="0" w:color="auto"/>
+          <w:right w:val="none" w:sz="0" w:space="0" w:color="auto"/>
+          <w:insideH w:val="none" w:sz="0" w:space="0" w:color="auto"/>
+          <w:insideV w:val="none" w:sz="0" w:space="0" w:color="auto"/>
+        </w:tblBorders>
+        <w:tblLook w:val="04A0" w:firstRow="1" w:lastRow="0" w:firstColumn="1" w:lastColumn="0" w:noHBand="0" w:noVBand="1"/>
+      </w:tblPr>
+      <w:tblGrid>
+        <w:gridCol w:w="986"/>
+        <w:gridCol w:w="7883"/>
+        <w:gridCol w:w="985"/>
+      </w:tblGrid>
+      <w:tr>
+        <w:tc>
+          <w:tcPr>
+            <w:tcW w:w="500" w:type="pct"/>
+          </w:tcPr>
+          <w:p>
+            <w:pPr>
+              <w:spacing w:line="300" w:lineRule="auto"/>
+              <w:contextualSpacing/>
+              <w:rPr>
+                <w:rFonts w:ascii="Times New Roman" w:hAnsi="Times New Roman" w:cs="Times New Roman"/>
+                <w:sz w:val="28"/>
+                <w:szCs w:val="28"/>
+              </w:rPr>
+            </w:pPr>
+          </w:p>
+        </w:tc>
+        <w:tc>
+          <w:tcPr>
+            <w:tcW w:w="4000" w:type="pct"/>
+          </w:tcPr>
+          <w:p>
+            <w:pPr>
+              <w:spacing w:line="300" w:lineRule="auto"/>
+              <w:contextualSpacing/>
+              <w:jc w:val="center"/>
+              <w:rPr>
+                <w:rFonts w:ascii="Times New Roman" w:hAnsi="Times New Roman" w:cs="Times New Roman"/>
+                <w:sz w:val="28"/>
+                <w:szCs w:val="28"/>
+              </w:rPr>
+            </w:pPr>
+            <w:r>
+              <w:rPr>
+                <w:position w:val="-30"/>
+              </w:rPr>
+              <w:object w:dxaOrig="1020" w:dyaOrig="700">
+                <v:shape id="_x0000_i1040" type="#_x0000_t75" style="width:51.75pt;height:35.25pt" o:ole="">
+                  <v:imagedata r:id="rId44" o:title=""/>
+                </v:shape>
+                <o:OLEObject Type="Embed" ProgID="Equation.DSMT4" ShapeID="_x0000_i1040" DrawAspect="Content" ObjectID="_1728302210" r:id="rId45"/>
+              </w:object>
+            </w:r>
+          </w:p>
+        </w:tc>
+        <w:tc>
+          <w:tcPr>
+            <w:tcW w:w="500" w:type="pct"/>
+          </w:tcPr>
+          <w:p>
+            <w:pPr>
+              <w:spacing w:line="300" w:lineRule="auto"/>
+              <w:contextualSpacing/>
+              <w:rPr>
+                <w:rFonts w:ascii="Times New Roman" w:hAnsi="Times New Roman" w:cs="Times New Roman"/>
+                <w:sz w:val="28"/>
+                <w:szCs w:val="28"/>
+              </w:rPr>
+            </w:pPr>
+            <w:r>
+              <w:rPr>
+                <w:rFonts w:ascii="Times New Roman" w:hAnsi="Times New Roman" w:cs="Times New Roman"/>
+                <w:sz w:val="28"/>
+                <w:szCs w:val="28"/>
+              </w:rPr>
+              <w:t>(В</w:t>
+            </w:r>
+            <w:proofErr w:type="gramStart"/>
+            <w:r>
+              <w:rPr>
+                <w:rFonts w:ascii="Times New Roman" w:hAnsi="Times New Roman" w:cs="Times New Roman"/>
+                <w:sz w:val="28"/>
+                <w:szCs w:val="28"/>
+              </w:rPr>
+              <w:t>6</w:t>
+            </w:r>
+            <w:proofErr w:type="gramEnd"/>
+            <w:r>
+              <w:rPr>
+                <w:rFonts w:ascii="Times New Roman" w:hAnsi="Times New Roman" w:cs="Times New Roman"/>
+                <w:sz w:val="28"/>
+                <w:szCs w:val="28"/>
+              </w:rPr>
+              <w:t>)</w:t>
+            </w:r>
+          </w:p>
+        </w:tc>
+      </w:tr>
+    </w:tbl>
+    <w:p>
+      <w:pPr>
+        <w:spacing w:after="0" w:line="300" w:lineRule="auto"/>
+        <w:contextualSpacing/>
+        <w:rPr>
+          <w:rFonts w:ascii="Times New Roman" w:hAnsi="Times New Roman" w:cs="Times New Roman"/>
+          <w:sz w:val="28"/>
+          <w:szCs w:val="28"/>
+        </w:rPr>
+      </w:pPr>
+    </w:p>
+    <w:p>
+      <w:pPr>
+        <w:spacing w:after="0" w:line="300" w:lineRule="auto"/>
+        <w:ind w:firstLine="709"/>
+        <w:contextualSpacing/>
+        <w:jc w:val="both"/>
+        <w:rPr>
+          <w:rFonts w:ascii="Times New Roman" w:hAnsi="Times New Roman" w:cs="Times New Roman"/>
+          <w:sz w:val="28"/>
+          <w:szCs w:val="28"/>
+        </w:rPr>
+      </w:pPr>
+      <w:r>
+        <w:rPr>
+          <w:rFonts w:ascii="Times New Roman" w:hAnsi="Times New Roman" w:cs="Times New Roman"/>
+          <w:sz w:val="28"/>
+          <w:szCs w:val="28"/>
+        </w:rPr>
+        <w:t>Из выражений (В5-В6) следует, что при увеличении емкости затвор-исток увеличивается коэффициент шума системы.</w:t>
+      </w:r>
+    </w:p>
+    <w:p>
+      <w:pPr>
+        <w:spacing w:after="0" w:line="300" w:lineRule="auto"/>
+        <w:ind w:firstLine="709"/>
+        <w:contextualSpacing/>
+        <w:jc w:val="both"/>
+        <w:rPr>
+          <w:rFonts w:ascii="Times New Roman" w:hAnsi="Times New Roman" w:cs="Times New Roman"/>
+          <w:sz w:val="28"/>
+          <w:szCs w:val="28"/>
+        </w:rPr>
+      </w:pPr>
+      <w:r>
+        <w:rPr>
+          <w:rFonts w:ascii="Times New Roman" w:hAnsi="Times New Roman" w:cs="Times New Roman"/>
+          <w:sz w:val="28"/>
+          <w:szCs w:val="28"/>
+        </w:rPr>
+        <w:t>По выражениям (В4-В5) следует, что увеличение емкости затвор-исток приводит к ухудшению характеристик и для получения малого коэффициента шума необходимо создавать транзистор с большой крутизной и малыми размерами. К сожалению, такие системы, в которых малое значение емкости затвор-исток страдают от сильной чувствительности от паразитных компонентов. Рисунок В</w:t>
+      </w:r>
+      <w:proofErr w:type="gramStart"/>
+      <w:r>
+        <w:rPr>
+          <w:rFonts w:ascii="Times New Roman" w:hAnsi="Times New Roman" w:cs="Times New Roman"/>
+          <w:sz w:val="28"/>
+          <w:szCs w:val="28"/>
+        </w:rPr>
+        <w:t>1</w:t>
+      </w:r>
+      <w:proofErr w:type="gramEnd"/>
+      <w:r>
+        <w:rPr>
+          <w:rFonts w:ascii="Times New Roman" w:hAnsi="Times New Roman" w:cs="Times New Roman"/>
+          <w:sz w:val="28"/>
+          <w:szCs w:val="28"/>
+        </w:rPr>
+        <w:t xml:space="preserve"> демонстрирует влияние емкости параллельной входному импедансу в зависимости от различное емкости затвор-исток.</w:t>
+      </w:r>
+    </w:p>
+    <w:tbl>
+      <w:tblPr>
+        <w:tblStyle w:val="a3"/>
+        <w:tblW w:w="0" w:type="auto"/>
+        <w:tblBorders>
+          <w:top w:val="none" w:sz="0" w:space="0" w:color="auto"/>
+          <w:left w:val="none" w:sz="0" w:space="0" w:color="auto"/>
+          <w:bottom w:val="none" w:sz="0" w:space="0" w:color="auto"/>
+          <w:right w:val="none" w:sz="0" w:space="0" w:color="auto"/>
+          <w:insideH w:val="none" w:sz="0" w:space="0" w:color="auto"/>
+          <w:insideV w:val="none" w:sz="0" w:space="0" w:color="auto"/>
+        </w:tblBorders>
+        <w:tblLook w:val="04A0" w:firstRow="1" w:lastRow="0" w:firstColumn="1" w:lastColumn="0" w:noHBand="0" w:noVBand="1"/>
+      </w:tblPr>
+      <w:tblGrid>
+        <w:gridCol w:w="4927"/>
+        <w:gridCol w:w="4927"/>
+      </w:tblGrid>
+      <w:tr>
+        <w:tc>
+          <w:tcPr>
+            <w:tcW w:w="4927" w:type="dxa"/>
+          </w:tcPr>
+          <w:p>
+            <w:pPr>
+              <w:rPr>
+                <w:rFonts w:ascii="Times New Roman" w:hAnsi="Times New Roman" w:cs="Times New Roman"/>
+                <w:sz w:val="28"/>
+                <w:szCs w:val="28"/>
+              </w:rPr>
+            </w:pPr>
+            <w:r>
+              <w:rPr>
+                <w:rFonts w:ascii="Times New Roman" w:hAnsi="Times New Roman" w:cs="Times New Roman"/>
+                <w:noProof/>
+                <w:sz w:val="28"/>
+                <w:szCs w:val="28"/>
+                <w:lang w:eastAsia="ru-RU"/>
+              </w:rPr>
+              <w:drawing>
+                <wp:inline distT="0" distB="0" distL="0" distR="0" wp14:anchorId="73DB552D" wp14:editId="405F851A">
+                  <wp:extent cx="3060000" cy="2295000"/>
+                  <wp:effectExtent l="0" t="0" r="7620" b="0"/>
+                  <wp:docPr id="22" name="Рисунок 22"/>
+                  <wp:cNvGraphicFramePr>
+                    <a:graphicFrameLocks xmlns:a="http://schemas.openxmlformats.org/drawingml/2006/main" noChangeAspect="1"/>
+                  </wp:cNvGraphicFramePr>
+                  <a:graphic xmlns:a="http://schemas.openxmlformats.org/drawingml/2006/main">
+                    <a:graphicData uri="http://schemas.openxmlformats.org/drawingml/2006/picture">
+                      <pic:pic xmlns:pic="http://schemas.openxmlformats.org/drawingml/2006/picture">
+                        <pic:nvPicPr>
+                          <pic:cNvPr id="0" name="Zre.png"/>
+                          <pic:cNvPicPr/>
+                        </pic:nvPicPr>
+                        <pic:blipFill>
+                          <a:blip r:embed="rId46">
+                            <a:extLst>
+                              <a:ext uri="{28A0092B-C50C-407E-A947-70E740481C1C}">
+                                <a14:useLocalDpi xmlns:a14="http://schemas.microsoft.com/office/drawing/2010/main" val="0"/>
+                              </a:ext>
+                            </a:extLst>
+                          </a:blip>
+                          <a:stretch>
+                            <a:fillRect/>
+                          </a:stretch>
+                        </pic:blipFill>
+                        <pic:spPr>
+                          <a:xfrm>
+                            <a:off x="0" y="0"/>
+                            <a:ext cx="3060000" cy="2295000"/>
+                          </a:xfrm>
+                          <a:prstGeom prst="rect">
+                            <a:avLst/>
+                          </a:prstGeom>
+                        </pic:spPr>
+                      </pic:pic>
+                    </a:graphicData>
+                  </a:graphic>
+                </wp:inline>
+              </w:drawing>
+            </w:r>
+          </w:p>
+        </w:tc>
+        <w:tc>
+          <w:tcPr>
+            <w:tcW w:w="4927" w:type="dxa"/>
+          </w:tcPr>
+          <w:p>
+            <w:pPr>
+              <w:rPr>
+                <w:rFonts w:ascii="Times New Roman" w:hAnsi="Times New Roman" w:cs="Times New Roman"/>
+                <w:sz w:val="28"/>
+                <w:szCs w:val="28"/>
+              </w:rPr>
+            </w:pPr>
+            <w:r>
+              <w:rPr>
+                <w:rFonts w:ascii="Times New Roman" w:hAnsi="Times New Roman" w:cs="Times New Roman"/>
+                <w:noProof/>
+                <w:sz w:val="28"/>
+                <w:szCs w:val="28"/>
+                <w:lang w:eastAsia="ru-RU"/>
+              </w:rPr>
+              <w:drawing>
+                <wp:inline distT="0" distB="0" distL="0" distR="0" wp14:anchorId="2B82038C" wp14:editId="35CEE82D">
+                  <wp:extent cx="3060000" cy="2295000"/>
+                  <wp:effectExtent l="0" t="0" r="7620" b="0"/>
+                  <wp:docPr id="23" name="Рисунок 23"/>
+                  <wp:cNvGraphicFramePr>
+                    <a:graphicFrameLocks xmlns:a="http://schemas.openxmlformats.org/drawingml/2006/main" noChangeAspect="1"/>
+                  </wp:cNvGraphicFramePr>
+                  <a:graphic xmlns:a="http://schemas.openxmlformats.org/drawingml/2006/main">
+                    <a:graphicData uri="http://schemas.openxmlformats.org/drawingml/2006/picture">
+                      <pic:pic xmlns:pic="http://schemas.openxmlformats.org/drawingml/2006/picture">
+                        <pic:nvPicPr>
+                          <pic:cNvPr id="0" name="Zim.png"/>
+                          <pic:cNvPicPr/>
+                        </pic:nvPicPr>
+                        <pic:blipFill>
+                          <a:blip r:embed="rId47">
+                            <a:extLst>
+                              <a:ext uri="{28A0092B-C50C-407E-A947-70E740481C1C}">
+                                <a14:useLocalDpi xmlns:a14="http://schemas.microsoft.com/office/drawing/2010/main" val="0"/>
+                              </a:ext>
+                            </a:extLst>
+                          </a:blip>
+                          <a:stretch>
+                            <a:fillRect/>
+                          </a:stretch>
+                        </pic:blipFill>
+                        <pic:spPr>
+                          <a:xfrm>
+                            <a:off x="0" y="0"/>
+                            <a:ext cx="3060000" cy="2295000"/>
+                          </a:xfrm>
+                          <a:prstGeom prst="rect">
+                            <a:avLst/>
+                          </a:prstGeom>
+                        </pic:spPr>
+                      </pic:pic>
+                    </a:graphicData>
+                  </a:graphic>
+                </wp:inline>
+              </w:drawing>
+            </w:r>
+          </w:p>
+        </w:tc>
+      </w:tr>
+      <w:tr>
+        <w:tc>
+          <w:tcPr>
+            <w:tcW w:w="4927" w:type="dxa"/>
+          </w:tcPr>
+          <w:p>
+            <w:pPr>
+              <w:jc w:val="center"/>
+              <w:rPr>
+                <w:rFonts w:ascii="Times New Roman" w:hAnsi="Times New Roman" w:cs="Times New Roman"/>
+                <w:sz w:val="28"/>
+                <w:szCs w:val="28"/>
+                <w:lang w:val="en-US"/>
+              </w:rPr>
+            </w:pPr>
+            <w:r>
+              <w:rPr>
+                <w:rFonts w:ascii="Times New Roman" w:hAnsi="Times New Roman" w:cs="Times New Roman"/>
+                <w:sz w:val="28"/>
+                <w:szCs w:val="28"/>
+                <w:lang w:val="en-US"/>
+              </w:rPr>
+              <w:t>(</w:t>
+            </w:r>
+            <w:r>
+              <w:rPr>
+                <w:rFonts w:ascii="Times New Roman" w:hAnsi="Times New Roman" w:cs="Times New Roman"/>
+                <w:sz w:val="28"/>
+                <w:szCs w:val="28"/>
+              </w:rPr>
+              <w:t>а</w:t>
+            </w:r>
+            <w:r>
+              <w:rPr>
+                <w:rFonts w:ascii="Times New Roman" w:hAnsi="Times New Roman" w:cs="Times New Roman"/>
+                <w:sz w:val="28"/>
+                <w:szCs w:val="28"/>
+                <w:lang w:val="en-US"/>
+              </w:rPr>
+              <w:t>)</w:t>
+            </w:r>
+          </w:p>
+        </w:tc>
+        <w:tc>
+          <w:tcPr>
+            <w:tcW w:w="4927" w:type="dxa"/>
+          </w:tcPr>
+          <w:p>
+            <w:pPr>
+              <w:jc w:val="center"/>
+              <w:rPr>
+                <w:rFonts w:ascii="Times New Roman" w:hAnsi="Times New Roman" w:cs="Times New Roman"/>
+                <w:sz w:val="28"/>
+                <w:szCs w:val="28"/>
+                <w:lang w:val="en-US"/>
+              </w:rPr>
+            </w:pPr>
+            <w:r>
+              <w:rPr>
+                <w:rFonts w:ascii="Times New Roman" w:hAnsi="Times New Roman" w:cs="Times New Roman"/>
+                <w:sz w:val="28"/>
+                <w:szCs w:val="28"/>
+                <w:lang w:val="en-US"/>
+              </w:rPr>
+              <w:t>(</w:t>
+            </w:r>
+            <w:r>
+              <w:rPr>
+                <w:rFonts w:ascii="Times New Roman" w:hAnsi="Times New Roman" w:cs="Times New Roman"/>
+                <w:sz w:val="28"/>
+                <w:szCs w:val="28"/>
+              </w:rPr>
+              <w:t>б</w:t>
+            </w:r>
+            <w:r>
+              <w:rPr>
+                <w:rFonts w:ascii="Times New Roman" w:hAnsi="Times New Roman" w:cs="Times New Roman"/>
+                <w:sz w:val="28"/>
+                <w:szCs w:val="28"/>
+                <w:lang w:val="en-US"/>
+              </w:rPr>
+              <w:t>)</w:t>
+            </w:r>
+          </w:p>
+        </w:tc>
+      </w:tr>
+    </w:tbl>
+    <w:p>
+      <w:pPr>
+        <w:pStyle w:val="a6"/>
+        <w:jc w:val="center"/>
+        <w:rPr>
+          <w:rFonts w:ascii="Times New Roman" w:hAnsi="Times New Roman" w:cs="Times New Roman"/>
+          <w:b w:val="0"/>
+          <w:color w:val="auto"/>
+          <w:sz w:val="28"/>
+          <w:szCs w:val="28"/>
+        </w:rPr>
+      </w:pPr>
+      <w:r>
+        <w:rPr>
+          <w:rFonts w:ascii="Times New Roman" w:hAnsi="Times New Roman" w:cs="Times New Roman"/>
+          <w:b w:val="0"/>
+          <w:color w:val="auto"/>
+          <w:sz w:val="28"/>
+          <w:szCs w:val="28"/>
+        </w:rPr>
+        <w:t xml:space="preserve">Рисунок </w:t>
+      </w:r>
+      <w:r>
+        <w:rPr>
+          <w:rFonts w:ascii="Times New Roman" w:hAnsi="Times New Roman" w:cs="Times New Roman"/>
+          <w:b w:val="0"/>
+          <w:color w:val="auto"/>
+          <w:sz w:val="28"/>
+          <w:szCs w:val="28"/>
+        </w:rPr>
+        <w:t>В</w:t>
+      </w:r>
+      <w:proofErr w:type="gramStart"/>
+      <w:r>
+        <w:rPr>
+          <w:rFonts w:ascii="Times New Roman" w:hAnsi="Times New Roman" w:cs="Times New Roman"/>
+          <w:b w:val="0"/>
+          <w:color w:val="auto"/>
+          <w:sz w:val="28"/>
+          <w:szCs w:val="28"/>
+        </w:rPr>
+        <w:t>1</w:t>
+      </w:r>
+      <w:proofErr w:type="gramEnd"/>
+      <w:r>
+        <w:rPr>
+          <w:rFonts w:ascii="Times New Roman" w:hAnsi="Times New Roman" w:cs="Times New Roman"/>
+          <w:b w:val="0"/>
+          <w:color w:val="auto"/>
+          <w:sz w:val="28"/>
+          <w:szCs w:val="28"/>
+        </w:rPr>
+        <w:t xml:space="preserve"> – Влияние паразитной емкости</w:t>
+      </w:r>
+    </w:p>
+    <w:p>
+      <w:pPr>
+        <w:spacing w:after="0" w:line="360" w:lineRule="auto"/>
+        <w:contextualSpacing/>
+        <w:rPr>
+          <w:rFonts w:ascii="Times New Roman" w:hAnsi="Times New Roman" w:cs="Times New Roman"/>
+          <w:sz w:val="28"/>
+          <w:szCs w:val="28"/>
+        </w:rPr>
+      </w:pPr>
+    </w:p>
+    <w:p>
+      <w:pPr>
+        <w:ind w:firstLine="708"/>
+        <w:jc w:val="both"/>
+        <w:rPr>
+          <w:rFonts w:ascii="Times New Roman" w:hAnsi="Times New Roman" w:cs="Times New Roman"/>
+          <w:sz w:val="28"/>
+          <w:szCs w:val="28"/>
+        </w:rPr>
+      </w:pPr>
+      <w:r>
+        <w:rPr>
+          <w:rFonts w:ascii="Times New Roman" w:hAnsi="Times New Roman" w:cs="Times New Roman"/>
+          <w:sz w:val="28"/>
+          <w:szCs w:val="28"/>
+        </w:rPr>
+        <w:t>По рисунку видно, что при малом значении емкости затвор-исток влияние паразитных компонентов значительно. С помощью выражения (В</w:t>
+      </w:r>
+      <w:proofErr w:type="gramStart"/>
+      <w:r>
+        <w:rPr>
+          <w:rFonts w:ascii="Times New Roman" w:hAnsi="Times New Roman" w:cs="Times New Roman"/>
+          <w:sz w:val="28"/>
+          <w:szCs w:val="28"/>
+        </w:rPr>
+        <w:t>1</w:t>
+      </w:r>
+      <w:proofErr w:type="gramEnd"/>
+      <w:r>
+        <w:rPr>
+          <w:rFonts w:ascii="Times New Roman" w:hAnsi="Times New Roman" w:cs="Times New Roman"/>
+          <w:sz w:val="28"/>
+          <w:szCs w:val="28"/>
+        </w:rPr>
+        <w:t>) определяется оптимальное значение ширины транзистора, которое дает оптимальное значение емкости затвор-исток.</w:t>
+      </w:r>
     </w:p>
     <w:sectPr>
       <w:pgSz w:w="11906" w:h="16838"/>
@@ -1106,6 +4120,25 @@
       <w:szCs w:val="16"/>
     </w:rPr>
   </w:style>
+  <w:style w:type="paragraph" w:styleId="a6">
+    <w:name w:val="caption"/>
+    <w:basedOn w:val="a"/>
+    <w:next w:val="a"/>
+    <w:uiPriority w:val="35"/>
+    <w:unhideWhenUsed/>
+    <w:qFormat/>
+    <w:rsid w:val="004E0862"/>
+    <w:pPr>
+      <w:spacing w:line="240" w:lineRule="auto"/>
+    </w:pPr>
+    <w:rPr>
+      <w:b/>
+      <w:bCs/>
+      <w:color w:val="4F81BD" w:themeColor="accent1"/>
+      <w:sz w:val="18"/>
+      <w:szCs w:val="18"/>
+    </w:rPr>
+  </w:style>
 </w:styles>
 </file>
 
@@ -1350,6 +4383,25 @@
       <w:rFonts w:ascii="Tahoma" w:hAnsi="Tahoma" w:cs="Tahoma"/>
       <w:sz w:val="16"/>
       <w:szCs w:val="16"/>
+    </w:rPr>
+  </w:style>
+  <w:style w:type="paragraph" w:styleId="a6">
+    <w:name w:val="caption"/>
+    <w:basedOn w:val="a"/>
+    <w:next w:val="a"/>
+    <w:uiPriority w:val="35"/>
+    <w:unhideWhenUsed/>
+    <w:qFormat/>
+    <w:rsid w:val="004E0862"/>
+    <w:pPr>
+      <w:spacing w:line="240" w:lineRule="auto"/>
+    </w:pPr>
+    <w:rPr>
+      <w:b/>
+      <w:bCs/>
+      <w:color w:val="4F81BD" w:themeColor="accent1"/>
+      <w:sz w:val="18"/>
+      <w:szCs w:val="18"/>
     </w:rPr>
   </w:style>
 </w:styles>

</xml_diff>